<commit_message>
Numerous fixes to adjusting VM's to use Pihole
</commit_message>
<xml_diff>
--- a/30 - R710 Proxmox - PiHole for homelab.docx
+++ b/30 - R710 Proxmox - PiHole for homelab.docx
@@ -2454,6 +2454,393 @@
         </w:numPr>
         <w:rPr>
           <w:rFonts w:cstheme="minorHAnsi"/>
+        </w:rPr>
+      </w:pPr>
+      <w:r>
+        <w:rPr>
+          <w:rFonts w:cstheme="minorHAnsi"/>
+        </w:rPr>
+        <w:t xml:space="preserve">To test a VM can see / use Pi-hole, change its </w:t>
+      </w:r>
+      <w:r>
+        <w:rPr>
+          <w:rFonts w:cstheme="minorHAnsi"/>
+          <w:b/>
+        </w:rPr>
+        <w:t>/</w:t>
+      </w:r>
+      <w:proofErr w:type="spellStart"/>
+      <w:r>
+        <w:rPr>
+          <w:rFonts w:cstheme="minorHAnsi"/>
+          <w:b/>
+        </w:rPr>
+        <w:t>etc</w:t>
+      </w:r>
+      <w:proofErr w:type="spellEnd"/>
+      <w:r>
+        <w:rPr>
+          <w:rFonts w:cstheme="minorHAnsi"/>
+          <w:b/>
+        </w:rPr>
+        <w:t>/</w:t>
+      </w:r>
+      <w:proofErr w:type="spellStart"/>
+      <w:r>
+        <w:rPr>
+          <w:rFonts w:cstheme="minorHAnsi"/>
+          <w:b/>
+        </w:rPr>
+        <w:t>netplan</w:t>
+      </w:r>
+      <w:proofErr w:type="spellEnd"/>
+      <w:r>
+        <w:rPr>
+          <w:rFonts w:cstheme="minorHAnsi"/>
+          <w:b/>
+        </w:rPr>
+        <w:t>/50-cloud-init.yaml</w:t>
+      </w:r>
+      <w:r>
+        <w:rPr>
+          <w:rFonts w:cstheme="minorHAnsi"/>
+        </w:rPr>
+        <w:t xml:space="preserve"> file such that its </w:t>
+      </w:r>
+      <w:proofErr w:type="spellStart"/>
+      <w:r>
+        <w:rPr>
+          <w:rFonts w:cstheme="minorHAnsi"/>
+          <w:b/>
+        </w:rPr>
+        <w:t>nameservers</w:t>
+      </w:r>
+      <w:proofErr w:type="spellEnd"/>
+      <w:r>
+        <w:rPr>
+          <w:rFonts w:cstheme="minorHAnsi"/>
+        </w:rPr>
+        <w:t xml:space="preserve"> section is as below (you’ll need to be root for this):</w:t>
+      </w:r>
+      <w:r>
+        <w:rPr>
+          <w:rFonts w:cstheme="minorHAnsi"/>
+        </w:rPr>
+        <w:br/>
+      </w:r>
+      <w:r>
+        <w:rPr>
+          <w:rFonts w:cstheme="minorHAnsi"/>
+        </w:rPr>
+        <w:br/>
+      </w:r>
+      <w:r>
+        <w:rPr>
+          <w:rFonts w:cstheme="minorHAnsi"/>
+        </w:rPr>
+        <w:t>network:</w:t>
+      </w:r>
+    </w:p>
+    <w:p>
+      <w:pPr>
+        <w:pStyle w:val="ListParagraph"/>
+        <w:rPr>
+          <w:rFonts w:cstheme="minorHAnsi"/>
+        </w:rPr>
+      </w:pPr>
+      <w:r>
+        <w:rPr>
+          <w:rFonts w:cstheme="minorHAnsi"/>
+        </w:rPr>
+        <w:t xml:space="preserve">    </w:t>
+      </w:r>
+      <w:proofErr w:type="gramStart"/>
+      <w:r>
+        <w:rPr>
+          <w:rFonts w:cstheme="minorHAnsi"/>
+        </w:rPr>
+        <w:t>version</w:t>
+      </w:r>
+      <w:proofErr w:type="gramEnd"/>
+      <w:r>
+        <w:rPr>
+          <w:rFonts w:cstheme="minorHAnsi"/>
+        </w:rPr>
+        <w:t>: 2</w:t>
+      </w:r>
+    </w:p>
+    <w:p>
+      <w:pPr>
+        <w:pStyle w:val="ListParagraph"/>
+        <w:rPr>
+          <w:rFonts w:cstheme="minorHAnsi"/>
+        </w:rPr>
+      </w:pPr>
+      <w:r>
+        <w:rPr>
+          <w:rFonts w:cstheme="minorHAnsi"/>
+        </w:rPr>
+        <w:t xml:space="preserve">    </w:t>
+      </w:r>
+      <w:proofErr w:type="spellStart"/>
+      <w:proofErr w:type="gramStart"/>
+      <w:r>
+        <w:rPr>
+          <w:rFonts w:cstheme="minorHAnsi"/>
+        </w:rPr>
+        <w:t>ethernets</w:t>
+      </w:r>
+      <w:proofErr w:type="spellEnd"/>
+      <w:proofErr w:type="gramEnd"/>
+      <w:r>
+        <w:rPr>
+          <w:rFonts w:cstheme="minorHAnsi"/>
+        </w:rPr>
+        <w:t>:</w:t>
+      </w:r>
+    </w:p>
+    <w:p>
+      <w:pPr>
+        <w:pStyle w:val="ListParagraph"/>
+        <w:rPr>
+          <w:rFonts w:cstheme="minorHAnsi"/>
+        </w:rPr>
+      </w:pPr>
+      <w:r>
+        <w:rPr>
+          <w:rFonts w:cstheme="minorHAnsi"/>
+        </w:rPr>
+        <w:t xml:space="preserve">        eth0:</w:t>
+      </w:r>
+    </w:p>
+    <w:p>
+      <w:pPr>
+        <w:pStyle w:val="ListParagraph"/>
+        <w:rPr>
+          <w:rFonts w:cstheme="minorHAnsi"/>
+        </w:rPr>
+      </w:pPr>
+      <w:r>
+        <w:rPr>
+          <w:rFonts w:cstheme="minorHAnsi"/>
+        </w:rPr>
+        <w:t xml:space="preserve">            </w:t>
+      </w:r>
+      <w:proofErr w:type="gramStart"/>
+      <w:r>
+        <w:rPr>
+          <w:rFonts w:cstheme="minorHAnsi"/>
+        </w:rPr>
+        <w:t>addresses</w:t>
+      </w:r>
+      <w:proofErr w:type="gramEnd"/>
+      <w:r>
+        <w:rPr>
+          <w:rFonts w:cstheme="minorHAnsi"/>
+        </w:rPr>
+        <w:t>:</w:t>
+      </w:r>
+    </w:p>
+    <w:p>
+      <w:pPr>
+        <w:pStyle w:val="ListParagraph"/>
+        <w:rPr>
+          <w:rFonts w:cstheme="minorHAnsi"/>
+        </w:rPr>
+      </w:pPr>
+      <w:r>
+        <w:rPr>
+          <w:rFonts w:cstheme="minorHAnsi"/>
+        </w:rPr>
+        <w:t xml:space="preserve">            - 192.168.124.180/24</w:t>
+      </w:r>
+    </w:p>
+    <w:p>
+      <w:pPr>
+        <w:pStyle w:val="ListParagraph"/>
+        <w:rPr>
+          <w:rFonts w:cstheme="minorHAnsi"/>
+        </w:rPr>
+      </w:pPr>
+      <w:r>
+        <w:rPr>
+          <w:rFonts w:cstheme="minorHAnsi"/>
+        </w:rPr>
+        <w:lastRenderedPageBreak/>
+        <w:t xml:space="preserve">            gateway4: 192.168.124.1</w:t>
+      </w:r>
+    </w:p>
+    <w:p>
+      <w:pPr>
+        <w:pStyle w:val="ListParagraph"/>
+        <w:rPr>
+          <w:rFonts w:cstheme="minorHAnsi"/>
+        </w:rPr>
+      </w:pPr>
+      <w:r>
+        <w:rPr>
+          <w:rFonts w:cstheme="minorHAnsi"/>
+        </w:rPr>
+        <w:t xml:space="preserve">            </w:t>
+      </w:r>
+      <w:proofErr w:type="gramStart"/>
+      <w:r>
+        <w:rPr>
+          <w:rFonts w:cstheme="minorHAnsi"/>
+        </w:rPr>
+        <w:t>match</w:t>
+      </w:r>
+      <w:proofErr w:type="gramEnd"/>
+      <w:r>
+        <w:rPr>
+          <w:rFonts w:cstheme="minorHAnsi"/>
+        </w:rPr>
+        <w:t>:</w:t>
+      </w:r>
+    </w:p>
+    <w:p>
+      <w:pPr>
+        <w:pStyle w:val="ListParagraph"/>
+        <w:rPr>
+          <w:rFonts w:cstheme="minorHAnsi"/>
+        </w:rPr>
+      </w:pPr>
+      <w:r>
+        <w:rPr>
+          <w:rFonts w:cstheme="minorHAnsi"/>
+        </w:rPr>
+        <w:t xml:space="preserve">                </w:t>
+      </w:r>
+      <w:proofErr w:type="spellStart"/>
+      <w:proofErr w:type="gramStart"/>
+      <w:r>
+        <w:rPr>
+          <w:rFonts w:cstheme="minorHAnsi"/>
+        </w:rPr>
+        <w:t>macaddress</w:t>
+      </w:r>
+      <w:proofErr w:type="spellEnd"/>
+      <w:proofErr w:type="gramEnd"/>
+      <w:r>
+        <w:rPr>
+          <w:rFonts w:cstheme="minorHAnsi"/>
+        </w:rPr>
+        <w:t>: 22:5a:f8:b3:f5:f5</w:t>
+      </w:r>
+    </w:p>
+    <w:p>
+      <w:pPr>
+        <w:pStyle w:val="ListParagraph"/>
+        <w:rPr>
+          <w:rFonts w:cstheme="minorHAnsi"/>
+        </w:rPr>
+      </w:pPr>
+      <w:r>
+        <w:rPr>
+          <w:rFonts w:cstheme="minorHAnsi"/>
+        </w:rPr>
+        <w:t xml:space="preserve">            </w:t>
+      </w:r>
+      <w:proofErr w:type="spellStart"/>
+      <w:proofErr w:type="gramStart"/>
+      <w:r>
+        <w:rPr>
+          <w:rFonts w:cstheme="minorHAnsi"/>
+        </w:rPr>
+        <w:t>nameservers</w:t>
+      </w:r>
+      <w:proofErr w:type="spellEnd"/>
+      <w:proofErr w:type="gramEnd"/>
+      <w:r>
+        <w:rPr>
+          <w:rFonts w:cstheme="minorHAnsi"/>
+        </w:rPr>
+        <w:t>:</w:t>
+      </w:r>
+    </w:p>
+    <w:p>
+      <w:pPr>
+        <w:pStyle w:val="ListParagraph"/>
+        <w:rPr>
+          <w:rFonts w:cstheme="minorHAnsi"/>
+        </w:rPr>
+      </w:pPr>
+      <w:r>
+        <w:rPr>
+          <w:rFonts w:cstheme="minorHAnsi"/>
+        </w:rPr>
+        <w:t xml:space="preserve">                </w:t>
+      </w:r>
+      <w:proofErr w:type="gramStart"/>
+      <w:r>
+        <w:rPr>
+          <w:rFonts w:cstheme="minorHAnsi"/>
+        </w:rPr>
+        <w:t>addresses</w:t>
+      </w:r>
+      <w:proofErr w:type="gramEnd"/>
+      <w:r>
+        <w:rPr>
+          <w:rFonts w:cstheme="minorHAnsi"/>
+        </w:rPr>
+        <w:t>:</w:t>
+      </w:r>
+    </w:p>
+    <w:p>
+      <w:pPr>
+        <w:pStyle w:val="ListParagraph"/>
+        <w:rPr>
+          <w:rFonts w:cstheme="minorHAnsi"/>
+          <w:b/>
+        </w:rPr>
+      </w:pPr>
+      <w:r>
+        <w:rPr>
+          <w:rFonts w:cstheme="minorHAnsi"/>
+          <w:b/>
+        </w:rPr>
+        <w:t xml:space="preserve">                - 192.168.124.158</w:t>
+      </w:r>
+    </w:p>
+    <w:p>
+      <w:pPr>
+        <w:pStyle w:val="ListParagraph"/>
+        <w:rPr>
+          <w:rFonts w:cstheme="minorHAnsi"/>
+        </w:rPr>
+      </w:pPr>
+      <w:r>
+        <w:rPr>
+          <w:rFonts w:cstheme="minorHAnsi"/>
+        </w:rPr>
+        <w:t xml:space="preserve">                </w:t>
+      </w:r>
+      <w:proofErr w:type="gramStart"/>
+      <w:r>
+        <w:rPr>
+          <w:rFonts w:cstheme="minorHAnsi"/>
+        </w:rPr>
+        <w:t>search</w:t>
+      </w:r>
+      <w:proofErr w:type="gramEnd"/>
+      <w:r>
+        <w:rPr>
+          <w:rFonts w:cstheme="minorHAnsi"/>
+        </w:rPr>
+        <w:t>:</w:t>
+      </w:r>
+      <w:r>
+        <w:rPr>
+          <w:rFonts w:cstheme="minorHAnsi"/>
+        </w:rPr>
+        <w:t xml:space="preserve"> []</w:t>
+      </w:r>
+    </w:p>
+    <w:p>
+      <w:pPr>
+        <w:pStyle w:val="ListParagraph"/>
+        <w:rPr>
+          <w:rFonts w:cstheme="minorHAnsi"/>
           <w:sz w:val="20"/>
           <w:szCs w:val="20"/>
         </w:rPr>
@@ -2462,7 +2849,21 @@
         <w:rPr>
           <w:rFonts w:cstheme="minorHAnsi"/>
         </w:rPr>
-        <w:t>Repeat for all required VM’s.</w:t>
+        <w:t xml:space="preserve">            </w:t>
+      </w:r>
+      <w:proofErr w:type="gramStart"/>
+      <w:r>
+        <w:rPr>
+          <w:rFonts w:cstheme="minorHAnsi"/>
+        </w:rPr>
+        <w:t>set-name</w:t>
+      </w:r>
+      <w:proofErr w:type="gramEnd"/>
+      <w:r>
+        <w:rPr>
+          <w:rFonts w:cstheme="minorHAnsi"/>
+        </w:rPr>
+        <w:t>: eth0</w:t>
       </w:r>
       <w:r>
         <w:rPr>
@@ -2486,376 +2887,7 @@
         <w:rPr>
           <w:rFonts w:cstheme="minorHAnsi"/>
         </w:rPr>
-        <w:t xml:space="preserve">To test a VM can see / use Pi-hole, change its </w:t>
-      </w:r>
-      <w:r>
-        <w:rPr>
-          <w:rFonts w:cstheme="minorHAnsi"/>
-          <w:b/>
-        </w:rPr>
-        <w:t>/</w:t>
-      </w:r>
-      <w:proofErr w:type="spellStart"/>
-      <w:r>
-        <w:rPr>
-          <w:rFonts w:cstheme="minorHAnsi"/>
-          <w:b/>
-        </w:rPr>
-        <w:t>etc</w:t>
-      </w:r>
-      <w:proofErr w:type="spellEnd"/>
-      <w:r>
-        <w:rPr>
-          <w:rFonts w:cstheme="minorHAnsi"/>
-          <w:b/>
-        </w:rPr>
-        <w:t>/</w:t>
-      </w:r>
-      <w:proofErr w:type="spellStart"/>
-      <w:r>
-        <w:rPr>
-          <w:rFonts w:cstheme="minorHAnsi"/>
-          <w:b/>
-        </w:rPr>
-        <w:t>netplan</w:t>
-      </w:r>
-      <w:proofErr w:type="spellEnd"/>
-      <w:r>
-        <w:rPr>
-          <w:rFonts w:cstheme="minorHAnsi"/>
-          <w:b/>
-        </w:rPr>
-        <w:t>/50-cloud-init.yaml</w:t>
-      </w:r>
-      <w:r>
-        <w:rPr>
-          <w:rFonts w:cstheme="minorHAnsi"/>
-        </w:rPr>
-        <w:t xml:space="preserve"> file such that its </w:t>
-      </w:r>
-      <w:proofErr w:type="spellStart"/>
-      <w:r>
-        <w:rPr>
-          <w:rFonts w:cstheme="minorHAnsi"/>
-          <w:b/>
-        </w:rPr>
-        <w:t>nameservers</w:t>
-      </w:r>
-      <w:proofErr w:type="spellEnd"/>
-      <w:r>
-        <w:rPr>
-          <w:rFonts w:cstheme="minorHAnsi"/>
-        </w:rPr>
-        <w:t xml:space="preserve"> section is as below (you’ll need to be root for this):</w:t>
-      </w:r>
-      <w:r>
-        <w:rPr>
-          <w:rFonts w:cstheme="minorHAnsi"/>
-        </w:rPr>
-        <w:br/>
-      </w:r>
-      <w:r>
-        <w:rPr>
-          <w:rFonts w:cstheme="minorHAnsi"/>
-        </w:rPr>
-        <w:br/>
-      </w:r>
-      <w:r>
-        <w:rPr>
-          <w:rFonts w:cstheme="minorHAnsi"/>
-        </w:rPr>
-        <w:t>network:</w:t>
-      </w:r>
-    </w:p>
-    <w:p>
-      <w:pPr>
-        <w:pStyle w:val="ListParagraph"/>
-        <w:rPr>
-          <w:rFonts w:cstheme="minorHAnsi"/>
-        </w:rPr>
-      </w:pPr>
-      <w:r>
-        <w:rPr>
-          <w:rFonts w:cstheme="minorHAnsi"/>
-        </w:rPr>
-        <w:t xml:space="preserve">    </w:t>
-      </w:r>
-      <w:proofErr w:type="gramStart"/>
-      <w:r>
-        <w:rPr>
-          <w:rFonts w:cstheme="minorHAnsi"/>
-        </w:rPr>
-        <w:t>version</w:t>
-      </w:r>
-      <w:proofErr w:type="gramEnd"/>
-      <w:r>
-        <w:rPr>
-          <w:rFonts w:cstheme="minorHAnsi"/>
-        </w:rPr>
-        <w:t>: 2</w:t>
-      </w:r>
-    </w:p>
-    <w:p>
-      <w:pPr>
-        <w:pStyle w:val="ListParagraph"/>
-        <w:rPr>
-          <w:rFonts w:cstheme="minorHAnsi"/>
-        </w:rPr>
-      </w:pPr>
-      <w:r>
-        <w:rPr>
-          <w:rFonts w:cstheme="minorHAnsi"/>
-        </w:rPr>
-        <w:t xml:space="preserve">    </w:t>
-      </w:r>
-      <w:proofErr w:type="spellStart"/>
-      <w:proofErr w:type="gramStart"/>
-      <w:r>
-        <w:rPr>
-          <w:rFonts w:cstheme="minorHAnsi"/>
-        </w:rPr>
-        <w:t>ethernets</w:t>
-      </w:r>
-      <w:proofErr w:type="spellEnd"/>
-      <w:proofErr w:type="gramEnd"/>
-      <w:r>
-        <w:rPr>
-          <w:rFonts w:cstheme="minorHAnsi"/>
-        </w:rPr>
-        <w:t>:</w:t>
-      </w:r>
-    </w:p>
-    <w:p>
-      <w:pPr>
-        <w:pStyle w:val="ListParagraph"/>
-        <w:rPr>
-          <w:rFonts w:cstheme="minorHAnsi"/>
-        </w:rPr>
-      </w:pPr>
-      <w:r>
-        <w:rPr>
-          <w:rFonts w:cstheme="minorHAnsi"/>
-        </w:rPr>
-        <w:t xml:space="preserve">        eth0:</w:t>
-      </w:r>
-    </w:p>
-    <w:p>
-      <w:pPr>
-        <w:pStyle w:val="ListParagraph"/>
-        <w:rPr>
-          <w:rFonts w:cstheme="minorHAnsi"/>
-        </w:rPr>
-      </w:pPr>
-      <w:r>
-        <w:rPr>
-          <w:rFonts w:cstheme="minorHAnsi"/>
-        </w:rPr>
-        <w:lastRenderedPageBreak/>
-        <w:t xml:space="preserve">            </w:t>
-      </w:r>
-      <w:proofErr w:type="gramStart"/>
-      <w:r>
-        <w:rPr>
-          <w:rFonts w:cstheme="minorHAnsi"/>
-        </w:rPr>
-        <w:t>addresses</w:t>
-      </w:r>
-      <w:proofErr w:type="gramEnd"/>
-      <w:r>
-        <w:rPr>
-          <w:rFonts w:cstheme="minorHAnsi"/>
-        </w:rPr>
-        <w:t>:</w:t>
-      </w:r>
-    </w:p>
-    <w:p>
-      <w:pPr>
-        <w:pStyle w:val="ListParagraph"/>
-        <w:rPr>
-          <w:rFonts w:cstheme="minorHAnsi"/>
-        </w:rPr>
-      </w:pPr>
-      <w:r>
-        <w:rPr>
-          <w:rFonts w:cstheme="minorHAnsi"/>
-        </w:rPr>
-        <w:t xml:space="preserve">            - 192.168.124.180/24</w:t>
-      </w:r>
-    </w:p>
-    <w:p>
-      <w:pPr>
-        <w:pStyle w:val="ListParagraph"/>
-        <w:rPr>
-          <w:rFonts w:cstheme="minorHAnsi"/>
-        </w:rPr>
-      </w:pPr>
-      <w:r>
-        <w:rPr>
-          <w:rFonts w:cstheme="minorHAnsi"/>
-        </w:rPr>
-        <w:t xml:space="preserve">            gateway4: 192.168.124.1</w:t>
-      </w:r>
-    </w:p>
-    <w:p>
-      <w:pPr>
-        <w:pStyle w:val="ListParagraph"/>
-        <w:rPr>
-          <w:rFonts w:cstheme="minorHAnsi"/>
-        </w:rPr>
-      </w:pPr>
-      <w:r>
-        <w:rPr>
-          <w:rFonts w:cstheme="minorHAnsi"/>
-        </w:rPr>
-        <w:t xml:space="preserve">            </w:t>
-      </w:r>
-      <w:proofErr w:type="gramStart"/>
-      <w:r>
-        <w:rPr>
-          <w:rFonts w:cstheme="minorHAnsi"/>
-        </w:rPr>
-        <w:t>match</w:t>
-      </w:r>
-      <w:proofErr w:type="gramEnd"/>
-      <w:r>
-        <w:rPr>
-          <w:rFonts w:cstheme="minorHAnsi"/>
-        </w:rPr>
-        <w:t>:</w:t>
-      </w:r>
-    </w:p>
-    <w:p>
-      <w:pPr>
-        <w:pStyle w:val="ListParagraph"/>
-        <w:rPr>
-          <w:rFonts w:cstheme="minorHAnsi"/>
-        </w:rPr>
-      </w:pPr>
-      <w:r>
-        <w:rPr>
-          <w:rFonts w:cstheme="minorHAnsi"/>
-        </w:rPr>
-        <w:t xml:space="preserve">                </w:t>
-      </w:r>
-      <w:proofErr w:type="spellStart"/>
-      <w:proofErr w:type="gramStart"/>
-      <w:r>
-        <w:rPr>
-          <w:rFonts w:cstheme="minorHAnsi"/>
-        </w:rPr>
-        <w:t>macaddress</w:t>
-      </w:r>
-      <w:proofErr w:type="spellEnd"/>
-      <w:proofErr w:type="gramEnd"/>
-      <w:r>
-        <w:rPr>
-          <w:rFonts w:cstheme="minorHAnsi"/>
-        </w:rPr>
-        <w:t>: 22:5a:f8:b3:f5:f5</w:t>
-      </w:r>
-    </w:p>
-    <w:p>
-      <w:pPr>
-        <w:pStyle w:val="ListParagraph"/>
-        <w:rPr>
-          <w:rFonts w:cstheme="minorHAnsi"/>
-        </w:rPr>
-      </w:pPr>
-      <w:r>
-        <w:rPr>
-          <w:rFonts w:cstheme="minorHAnsi"/>
-        </w:rPr>
-        <w:t xml:space="preserve">            </w:t>
-      </w:r>
-      <w:proofErr w:type="spellStart"/>
-      <w:proofErr w:type="gramStart"/>
-      <w:r>
-        <w:rPr>
-          <w:rFonts w:cstheme="minorHAnsi"/>
-        </w:rPr>
-        <w:t>nameservers</w:t>
-      </w:r>
-      <w:proofErr w:type="spellEnd"/>
-      <w:proofErr w:type="gramEnd"/>
-      <w:r>
-        <w:rPr>
-          <w:rFonts w:cstheme="minorHAnsi"/>
-        </w:rPr>
-        <w:t>:</w:t>
-      </w:r>
-    </w:p>
-    <w:p>
-      <w:pPr>
-        <w:pStyle w:val="ListParagraph"/>
-        <w:rPr>
-          <w:rFonts w:cstheme="minorHAnsi"/>
-        </w:rPr>
-      </w:pPr>
-      <w:r>
-        <w:rPr>
-          <w:rFonts w:cstheme="minorHAnsi"/>
-        </w:rPr>
-        <w:t xml:space="preserve">                </w:t>
-      </w:r>
-      <w:proofErr w:type="gramStart"/>
-      <w:r>
-        <w:rPr>
-          <w:rFonts w:cstheme="minorHAnsi"/>
-        </w:rPr>
-        <w:t>addresses</w:t>
-      </w:r>
-      <w:proofErr w:type="gramEnd"/>
-      <w:r>
-        <w:rPr>
-          <w:rFonts w:cstheme="minorHAnsi"/>
-        </w:rPr>
-        <w:t>:</w:t>
-      </w:r>
-    </w:p>
-    <w:p>
-      <w:pPr>
-        <w:pStyle w:val="ListParagraph"/>
-        <w:rPr>
-          <w:rFonts w:cstheme="minorHAnsi"/>
-          <w:b/>
-        </w:rPr>
-      </w:pPr>
-      <w:r>
-        <w:rPr>
-          <w:rFonts w:cstheme="minorHAnsi"/>
-          <w:b/>
-        </w:rPr>
-        <w:t xml:space="preserve">                - 192.168.124.158</w:t>
-      </w:r>
-    </w:p>
-    <w:p>
-      <w:pPr>
-        <w:pStyle w:val="ListParagraph"/>
-        <w:rPr>
-          <w:rFonts w:cstheme="minorHAnsi"/>
-          <w:sz w:val="20"/>
-          <w:szCs w:val="20"/>
-        </w:rPr>
-      </w:pPr>
-      <w:r>
-        <w:rPr>
-          <w:rFonts w:cstheme="minorHAnsi"/>
-        </w:rPr>
-        <w:t xml:space="preserve">            </w:t>
-      </w:r>
-      <w:proofErr w:type="gramStart"/>
-      <w:r>
-        <w:rPr>
-          <w:rFonts w:cstheme="minorHAnsi"/>
-        </w:rPr>
-        <w:t>set-name</w:t>
-      </w:r>
-      <w:proofErr w:type="gramEnd"/>
-      <w:r>
-        <w:rPr>
-          <w:rFonts w:cstheme="minorHAnsi"/>
-        </w:rPr>
-        <w:t>: eth0</w:t>
+        <w:t>Save the change</w:t>
       </w:r>
       <w:r>
         <w:rPr>
@@ -2879,7 +2911,90 @@
         <w:rPr>
           <w:rFonts w:cstheme="minorHAnsi"/>
         </w:rPr>
-        <w:t>Save the change and reboot the VM</w:t>
+        <w:t xml:space="preserve">Also edit </w:t>
+      </w:r>
+      <w:r>
+        <w:rPr>
+          <w:rFonts w:cstheme="minorHAnsi"/>
+          <w:b/>
+        </w:rPr>
+        <w:t>/</w:t>
+      </w:r>
+      <w:proofErr w:type="spellStart"/>
+      <w:r>
+        <w:rPr>
+          <w:rFonts w:cstheme="minorHAnsi"/>
+          <w:b/>
+        </w:rPr>
+        <w:t>etc</w:t>
+      </w:r>
+      <w:proofErr w:type="spellEnd"/>
+      <w:r>
+        <w:rPr>
+          <w:rFonts w:cstheme="minorHAnsi"/>
+          <w:b/>
+        </w:rPr>
+        <w:t>/system/</w:t>
+      </w:r>
+      <w:proofErr w:type="spellStart"/>
+      <w:r>
+        <w:rPr>
+          <w:rFonts w:cstheme="minorHAnsi"/>
+          <w:b/>
+        </w:rPr>
+        <w:t>resolved.conf</w:t>
+      </w:r>
+      <w:proofErr w:type="spellEnd"/>
+      <w:r>
+        <w:rPr>
+          <w:rFonts w:cstheme="minorHAnsi"/>
+        </w:rPr>
+        <w:t xml:space="preserve"> and change the line:</w:t>
+      </w:r>
+      <w:r>
+        <w:rPr>
+          <w:rFonts w:cstheme="minorHAnsi"/>
+        </w:rPr>
+        <w:br/>
+      </w:r>
+      <w:r>
+        <w:rPr>
+          <w:rFonts w:cstheme="minorHAnsi"/>
+        </w:rPr>
+        <w:br/>
+      </w:r>
+      <w:r>
+        <w:rPr>
+          <w:rFonts w:cstheme="minorHAnsi"/>
+          <w:b/>
+        </w:rPr>
+        <w:t>Domains=192.168.124.162</w:t>
+      </w:r>
+      <w:r>
+        <w:rPr>
+          <w:rFonts w:cstheme="minorHAnsi"/>
+        </w:rPr>
+        <w:br/>
+      </w:r>
+      <w:r>
+        <w:rPr>
+          <w:rFonts w:cstheme="minorHAnsi"/>
+        </w:rPr>
+        <w:br/>
+        <w:t>to:</w:t>
+      </w:r>
+      <w:r>
+        <w:rPr>
+          <w:rFonts w:cstheme="minorHAnsi"/>
+        </w:rPr>
+        <w:br/>
+      </w:r>
+      <w:r>
+        <w:rPr>
+          <w:rFonts w:cstheme="minorHAnsi"/>
+          <w:b/>
+        </w:rPr>
+        <w:t>Domains=192.168.124.158</w:t>
       </w:r>
       <w:r>
         <w:rPr>
@@ -2903,20 +3018,7 @@
         <w:rPr>
           <w:rFonts w:cstheme="minorHAnsi"/>
         </w:rPr>
-        <w:t>Log back into the changed VM and if all is well, the following should work:</w:t>
-      </w:r>
-      <w:r>
-        <w:rPr>
-          <w:rFonts w:cstheme="minorHAnsi"/>
-        </w:rPr>
-        <w:br/>
-      </w:r>
-      <w:r>
-        <w:rPr>
-          <w:rFonts w:cstheme="minorHAnsi"/>
-        </w:rPr>
-        <w:br/>
-        <w:t>ping management-1.prox3</w:t>
+        <w:t>Save the change and reboot the VM</w:t>
       </w:r>
       <w:r>
         <w:rPr>
@@ -2940,73 +3042,20 @@
         <w:rPr>
           <w:rFonts w:cstheme="minorHAnsi"/>
         </w:rPr>
-        <w:t xml:space="preserve">Apply the above </w:t>
-      </w:r>
-      <w:proofErr w:type="spellStart"/>
-      <w:r>
-        <w:rPr>
-          <w:rFonts w:cstheme="minorHAnsi"/>
-        </w:rPr>
-        <w:t>nameservers</w:t>
-      </w:r>
-      <w:proofErr w:type="spellEnd"/>
-      <w:r>
-        <w:rPr>
-          <w:rFonts w:cstheme="minorHAnsi"/>
-        </w:rPr>
-        <w:t xml:space="preserve"> change to </w:t>
-      </w:r>
-      <w:r>
-        <w:rPr>
-          <w:rFonts w:cstheme="minorHAnsi"/>
-          <w:b/>
-        </w:rPr>
-        <w:t>/</w:t>
-      </w:r>
-      <w:proofErr w:type="spellStart"/>
-      <w:r>
-        <w:rPr>
-          <w:rFonts w:cstheme="minorHAnsi"/>
-          <w:b/>
-        </w:rPr>
-        <w:t>etc</w:t>
-      </w:r>
-      <w:proofErr w:type="spellEnd"/>
-      <w:r>
-        <w:rPr>
-          <w:rFonts w:cstheme="minorHAnsi"/>
-          <w:b/>
-        </w:rPr>
-        <w:t>/</w:t>
-      </w:r>
-      <w:proofErr w:type="spellStart"/>
-      <w:r>
-        <w:rPr>
-          <w:rFonts w:cstheme="minorHAnsi"/>
-          <w:b/>
-        </w:rPr>
-        <w:t>netplan</w:t>
-      </w:r>
-      <w:proofErr w:type="spellEnd"/>
-      <w:r>
-        <w:rPr>
-          <w:rFonts w:cstheme="minorHAnsi"/>
-          <w:b/>
-        </w:rPr>
-        <w:t>/50-cloud-init.yaml</w:t>
-      </w:r>
-      <w:r>
-        <w:rPr>
-          <w:rFonts w:cstheme="minorHAnsi"/>
-          <w:b/>
-        </w:rPr>
-        <w:t xml:space="preserve"> </w:t>
-      </w:r>
-      <w:r>
-        <w:rPr>
-          <w:rFonts w:cstheme="minorHAnsi"/>
-        </w:rPr>
-        <w:t>in all needed VM’s</w:t>
+        <w:t>Log back into the changed VM and if all is well, the following should work:</w:t>
+      </w:r>
+      <w:r>
+        <w:rPr>
+          <w:rFonts w:cstheme="minorHAnsi"/>
+        </w:rPr>
+        <w:br/>
+      </w:r>
+      <w:r>
+        <w:rPr>
+          <w:rFonts w:cstheme="minorHAnsi"/>
+        </w:rPr>
+        <w:br/>
+        <w:t>ping management-1.prox3</w:t>
       </w:r>
       <w:r>
         <w:rPr>
@@ -3030,79 +3079,268 @@
         <w:rPr>
           <w:rFonts w:cstheme="minorHAnsi"/>
         </w:rPr>
-        <w:t>Once all VM’s are updated, remove any old hostnames from /</w:t>
-      </w:r>
-      <w:proofErr w:type="spellStart"/>
-      <w:r>
-        <w:rPr>
-          <w:rFonts w:cstheme="minorHAnsi"/>
-        </w:rPr>
-        <w:t>etc</w:t>
-      </w:r>
-      <w:proofErr w:type="spellEnd"/>
-      <w:r>
-        <w:rPr>
-          <w:rFonts w:cstheme="minorHAnsi"/>
-        </w:rPr>
-        <w:t xml:space="preserve">/hosts file for the VM’s whose </w:t>
-      </w:r>
-      <w:r>
-        <w:rPr>
-          <w:rFonts w:cstheme="minorHAnsi"/>
-          <w:b/>
-        </w:rPr>
-        <w:t>/</w:t>
-      </w:r>
-      <w:proofErr w:type="spellStart"/>
-      <w:r>
-        <w:rPr>
-          <w:rFonts w:cstheme="minorHAnsi"/>
-          <w:b/>
-        </w:rPr>
-        <w:t>etc</w:t>
-      </w:r>
-      <w:proofErr w:type="spellEnd"/>
-      <w:r>
-        <w:rPr>
-          <w:rFonts w:cstheme="minorHAnsi"/>
-          <w:b/>
-        </w:rPr>
-        <w:t>/</w:t>
-      </w:r>
-      <w:proofErr w:type="spellStart"/>
-      <w:r>
-        <w:rPr>
-          <w:rFonts w:cstheme="minorHAnsi"/>
-          <w:b/>
-        </w:rPr>
-        <w:t>netplan</w:t>
-      </w:r>
-      <w:proofErr w:type="spellEnd"/>
-      <w:r>
-        <w:rPr>
-          <w:rFonts w:cstheme="minorHAnsi"/>
-          <w:b/>
-        </w:rPr>
-        <w:t>/50-cloud-init.yaml</w:t>
-      </w:r>
-      <w:r>
-        <w:rPr>
-          <w:rFonts w:cstheme="minorHAnsi"/>
-        </w:rPr>
-        <w:t xml:space="preserve"> file</w:t>
-      </w:r>
-      <w:r>
-        <w:rPr>
-          <w:rFonts w:cstheme="minorHAnsi"/>
-        </w:rPr>
-        <w:t xml:space="preserve"> has been changed.</w:t>
-      </w:r>
-      <w:r>
-        <w:rPr>
-          <w:rFonts w:cstheme="minorHAnsi"/>
-        </w:rPr>
-        <w:br/>
-      </w:r>
+        <w:t xml:space="preserve">Add any other needed local DNS names in </w:t>
+      </w:r>
+      <w:proofErr w:type="spellStart"/>
+      <w:r>
+        <w:rPr>
+          <w:rFonts w:cstheme="minorHAnsi"/>
+        </w:rPr>
+        <w:t>Pihole</w:t>
+      </w:r>
+      <w:proofErr w:type="spellEnd"/>
+      <w:r>
+        <w:rPr>
+          <w:rFonts w:cstheme="minorHAnsi"/>
+        </w:rPr>
+        <w:t>, and remove the above example.</w:t>
+      </w:r>
+      <w:r>
+        <w:rPr>
+          <w:rFonts w:cstheme="minorHAnsi"/>
+        </w:rPr>
+        <w:br/>
+        <w:t>NOTE: Domain names need to have a minimum of one dot in them because the following fails:</w:t>
+      </w:r>
+      <w:r>
+        <w:rPr>
+          <w:rFonts w:cstheme="minorHAnsi"/>
+        </w:rPr>
+        <w:br/>
+      </w:r>
+      <w:r>
+        <w:rPr>
+          <w:rFonts w:cstheme="minorHAnsi"/>
+          <w:b/>
+        </w:rPr>
+        <w:t xml:space="preserve">ping </w:t>
+      </w:r>
+      <w:proofErr w:type="spellStart"/>
+      <w:r>
+        <w:rPr>
+          <w:rFonts w:cstheme="minorHAnsi"/>
+          <w:b/>
+        </w:rPr>
+        <w:t>pki</w:t>
+      </w:r>
+      <w:proofErr w:type="spellEnd"/>
+    </w:p>
+    <w:p>
+      <w:pPr>
+        <w:pStyle w:val="ListParagraph"/>
+        <w:rPr>
+          <w:rFonts w:cstheme="minorHAnsi"/>
+        </w:rPr>
+      </w:pPr>
+      <w:proofErr w:type="gramStart"/>
+      <w:r>
+        <w:rPr>
+          <w:rFonts w:cstheme="minorHAnsi"/>
+        </w:rPr>
+        <w:t>ping</w:t>
+      </w:r>
+      <w:proofErr w:type="gramEnd"/>
+      <w:r>
+        <w:rPr>
+          <w:rFonts w:cstheme="minorHAnsi"/>
+        </w:rPr>
+        <w:t xml:space="preserve">: </w:t>
+      </w:r>
+      <w:proofErr w:type="spellStart"/>
+      <w:r>
+        <w:rPr>
+          <w:rFonts w:cstheme="minorHAnsi"/>
+        </w:rPr>
+        <w:t>pki</w:t>
+      </w:r>
+      <w:proofErr w:type="spellEnd"/>
+      <w:r>
+        <w:rPr>
+          <w:rFonts w:cstheme="minorHAnsi"/>
+        </w:rPr>
+        <w:t>: Temporary failure in name resolution</w:t>
+      </w:r>
+      <w:r>
+        <w:rPr>
+          <w:rFonts w:cstheme="minorHAnsi"/>
+        </w:rPr>
+        <w:br/>
+      </w:r>
+      <w:r>
+        <w:rPr>
+          <w:rFonts w:cstheme="minorHAnsi"/>
+        </w:rPr>
+        <w:br/>
+        <w:t>BUT, this works:</w:t>
+      </w:r>
+      <w:r>
+        <w:rPr>
+          <w:rFonts w:cstheme="minorHAnsi"/>
+        </w:rPr>
+        <w:br/>
+      </w:r>
+      <w:r>
+        <w:rPr>
+          <w:rFonts w:cstheme="minorHAnsi"/>
+          <w:b/>
+        </w:rPr>
+        <w:t>ping pki.p3</w:t>
+      </w:r>
+    </w:p>
+    <w:p>
+      <w:pPr>
+        <w:pStyle w:val="ListParagraph"/>
+        <w:rPr>
+          <w:rFonts w:cstheme="minorHAnsi"/>
+        </w:rPr>
+      </w:pPr>
+      <w:r>
+        <w:rPr>
+          <w:rFonts w:cstheme="minorHAnsi"/>
+        </w:rPr>
+        <w:t>PING pki.p3 (192.168.124.164) 56(84) bytes of data.</w:t>
+      </w:r>
+    </w:p>
+    <w:p>
+      <w:pPr>
+        <w:pStyle w:val="ListParagraph"/>
+        <w:rPr>
+          <w:rFonts w:cstheme="minorHAnsi"/>
+        </w:rPr>
+      </w:pPr>
+      <w:r>
+        <w:rPr>
+          <w:rFonts w:cstheme="minorHAnsi"/>
+        </w:rPr>
+        <w:t xml:space="preserve">64 bytes from management-1 (192.168.124.164): </w:t>
+      </w:r>
+      <w:proofErr w:type="spellStart"/>
+      <w:r>
+        <w:rPr>
+          <w:rFonts w:cstheme="minorHAnsi"/>
+        </w:rPr>
+        <w:t>icmp_seq</w:t>
+      </w:r>
+      <w:proofErr w:type="spellEnd"/>
+      <w:r>
+        <w:rPr>
+          <w:rFonts w:cstheme="minorHAnsi"/>
+        </w:rPr>
+        <w:t xml:space="preserve">=1 </w:t>
+      </w:r>
+      <w:proofErr w:type="spellStart"/>
+      <w:r>
+        <w:rPr>
+          <w:rFonts w:cstheme="minorHAnsi"/>
+        </w:rPr>
+        <w:t>ttl</w:t>
+      </w:r>
+      <w:proofErr w:type="spellEnd"/>
+      <w:r>
+        <w:rPr>
+          <w:rFonts w:cstheme="minorHAnsi"/>
+        </w:rPr>
+        <w:t xml:space="preserve">=64 time=0.243 </w:t>
+      </w:r>
+      <w:proofErr w:type="spellStart"/>
+      <w:r>
+        <w:rPr>
+          <w:rFonts w:cstheme="minorHAnsi"/>
+        </w:rPr>
+        <w:t>ms</w:t>
+      </w:r>
+      <w:proofErr w:type="spellEnd"/>
+    </w:p>
+    <w:p>
+      <w:pPr>
+        <w:pStyle w:val="ListParagraph"/>
+        <w:rPr>
+          <w:rFonts w:cstheme="minorHAnsi"/>
+        </w:rPr>
+      </w:pPr>
+      <w:r>
+        <w:rPr>
+          <w:rFonts w:cstheme="minorHAnsi"/>
+        </w:rPr>
+        <w:t xml:space="preserve">64 bytes from management-1 (192.168.124.164): </w:t>
+      </w:r>
+      <w:proofErr w:type="spellStart"/>
+      <w:r>
+        <w:rPr>
+          <w:rFonts w:cstheme="minorHAnsi"/>
+        </w:rPr>
+        <w:t>icmp_seq</w:t>
+      </w:r>
+      <w:proofErr w:type="spellEnd"/>
+      <w:r>
+        <w:rPr>
+          <w:rFonts w:cstheme="minorHAnsi"/>
+        </w:rPr>
+        <w:t xml:space="preserve">=2 </w:t>
+      </w:r>
+      <w:proofErr w:type="spellStart"/>
+      <w:r>
+        <w:rPr>
+          <w:rFonts w:cstheme="minorHAnsi"/>
+        </w:rPr>
+        <w:t>ttl</w:t>
+      </w:r>
+      <w:proofErr w:type="spellEnd"/>
+      <w:r>
+        <w:rPr>
+          <w:rFonts w:cstheme="minorHAnsi"/>
+        </w:rPr>
+        <w:t xml:space="preserve">=64 time=0.206 </w:t>
+      </w:r>
+      <w:proofErr w:type="spellStart"/>
+      <w:r>
+        <w:rPr>
+          <w:rFonts w:cstheme="minorHAnsi"/>
+        </w:rPr>
+        <w:t>ms</w:t>
+      </w:r>
+      <w:proofErr w:type="spellEnd"/>
+      <w:r>
+        <w:rPr>
+          <w:rFonts w:cstheme="minorHAnsi"/>
+        </w:rPr>
+        <w:br/>
+      </w:r>
+    </w:p>
+    <w:p>
+      <w:pPr>
+        <w:pStyle w:val="ListParagraph"/>
+        <w:rPr>
+          <w:rFonts w:cstheme="minorHAnsi"/>
+        </w:rPr>
+      </w:pPr>
+      <w:r>
+        <w:rPr>
+          <w:rFonts w:cstheme="minorHAnsi"/>
+        </w:rPr>
+        <w:t>So, all VM’s on prox3 box are to have “</w:t>
+      </w:r>
+      <w:r>
+        <w:rPr>
+          <w:rFonts w:cstheme="minorHAnsi"/>
+          <w:highlight w:val="yellow"/>
+        </w:rPr>
+        <w:t>.p3</w:t>
+      </w:r>
+      <w:r>
+        <w:rPr>
+          <w:rFonts w:cstheme="minorHAnsi"/>
+        </w:rPr>
+        <w:t>” as a suffix to their name for their domain name.</w:t>
+      </w:r>
+    </w:p>
+    <w:p>
+      <w:pPr>
+        <w:pStyle w:val="ListParagraph"/>
+        <w:rPr>
+          <w:rFonts w:cstheme="minorHAnsi"/>
+        </w:rPr>
+      </w:pPr>
     </w:p>
     <w:p>
       <w:pPr>
@@ -3119,41 +3357,123 @@
         <w:rPr>
           <w:rFonts w:cstheme="minorHAnsi"/>
         </w:rPr>
-        <w:t xml:space="preserve">For all VM’s in </w:t>
-      </w:r>
-      <w:proofErr w:type="spellStart"/>
-      <w:r>
-        <w:rPr>
-          <w:rFonts w:cstheme="minorHAnsi"/>
-        </w:rPr>
-        <w:t>proxmox</w:t>
-      </w:r>
-      <w:proofErr w:type="spellEnd"/>
-      <w:r>
-        <w:rPr>
-          <w:rFonts w:cstheme="minorHAnsi"/>
-        </w:rPr>
-        <w:t xml:space="preserve">, in Options adjust their start order such that pihole-3 is order 1 with up 15, run3 is order 2 with up 30 and others have their order bumped by one … and adjust any other </w:t>
-      </w:r>
-      <w:proofErr w:type="spellStart"/>
-      <w:r>
-        <w:rPr>
-          <w:rFonts w:cstheme="minorHAnsi"/>
-        </w:rPr>
-        <w:t>homelab</w:t>
-      </w:r>
-      <w:proofErr w:type="spellEnd"/>
-      <w:r>
-        <w:rPr>
-          <w:rFonts w:cstheme="minorHAnsi"/>
-        </w:rPr>
-        <w:t xml:space="preserve"> setup files with this new information.</w:t>
-      </w:r>
-      <w:r>
-        <w:rPr>
-          <w:rFonts w:cstheme="minorHAnsi"/>
-        </w:rPr>
-        <w:br/>
+        <w:t xml:space="preserve">If you make a mistake in the naming of a VM or need to change it, log into the </w:t>
+      </w:r>
+      <w:proofErr w:type="spellStart"/>
+      <w:r>
+        <w:rPr>
+          <w:rFonts w:cstheme="minorHAnsi"/>
+        </w:rPr>
+        <w:t>pihole</w:t>
+      </w:r>
+      <w:proofErr w:type="spellEnd"/>
+      <w:r>
+        <w:rPr>
+          <w:rFonts w:cstheme="minorHAnsi"/>
+        </w:rPr>
+        <w:t xml:space="preserve"> VM as root and make the changes in the file:</w:t>
+      </w:r>
+      <w:r>
+        <w:rPr>
+          <w:rFonts w:cstheme="minorHAnsi"/>
+        </w:rPr>
+        <w:br/>
+      </w:r>
+      <w:r>
+        <w:rPr>
+          <w:rStyle w:val="Strong"/>
+          <w:iCs/>
+        </w:rPr>
+        <w:t>/</w:t>
+      </w:r>
+      <w:proofErr w:type="spellStart"/>
+      <w:r>
+        <w:rPr>
+          <w:rStyle w:val="Strong"/>
+          <w:iCs/>
+        </w:rPr>
+        <w:t>etc</w:t>
+      </w:r>
+      <w:proofErr w:type="spellEnd"/>
+      <w:r>
+        <w:rPr>
+          <w:rStyle w:val="Strong"/>
+          <w:iCs/>
+        </w:rPr>
+        <w:t>/</w:t>
+      </w:r>
+      <w:proofErr w:type="spellStart"/>
+      <w:r>
+        <w:rPr>
+          <w:rStyle w:val="Strong"/>
+          <w:iCs/>
+        </w:rPr>
+        <w:t>pihole</w:t>
+      </w:r>
+      <w:proofErr w:type="spellEnd"/>
+      <w:r>
+        <w:rPr>
+          <w:rStyle w:val="Strong"/>
+          <w:iCs/>
+        </w:rPr>
+        <w:t>/</w:t>
+      </w:r>
+      <w:proofErr w:type="spellStart"/>
+      <w:r>
+        <w:rPr>
+          <w:rStyle w:val="Strong"/>
+          <w:iCs/>
+        </w:rPr>
+        <w:t>custom.list</w:t>
+      </w:r>
+      <w:proofErr w:type="spellEnd"/>
+      <w:r>
+        <w:rPr>
+          <w:rStyle w:val="Strong"/>
+          <w:iCs/>
+        </w:rPr>
+        <w:br/>
+      </w:r>
+      <w:r>
+        <w:rPr>
+          <w:rFonts w:cstheme="minorHAnsi"/>
+        </w:rPr>
+        <w:t xml:space="preserve"> </w:t>
+      </w:r>
+      <w:r>
+        <w:rPr>
+          <w:rFonts w:cstheme="minorHAnsi"/>
+        </w:rPr>
+        <w:br/>
+        <w:t>and save.</w:t>
+      </w:r>
+      <w:r>
+        <w:rPr>
+          <w:rFonts w:cstheme="minorHAnsi"/>
+        </w:rPr>
+        <w:br/>
+        <w:t xml:space="preserve">Wait a few seconds and reboot </w:t>
+      </w:r>
+      <w:proofErr w:type="spellStart"/>
+      <w:r>
+        <w:rPr>
+          <w:rFonts w:cstheme="minorHAnsi"/>
+        </w:rPr>
+        <w:t>Pihole</w:t>
+      </w:r>
+      <w:proofErr w:type="spellEnd"/>
+      <w:r>
+        <w:rPr>
+          <w:rFonts w:cstheme="minorHAnsi"/>
+        </w:rPr>
+        <w:t xml:space="preserve"> VM to reload the changes.</w:t>
+      </w:r>
+      <w:r>
+        <w:rPr>
+          <w:rFonts w:cstheme="minorHAnsi"/>
+        </w:rPr>
+        <w:br/>
+        <w:t>Then test ping the edited domain name from a VM to check all is well.</w:t>
       </w:r>
       <w:bookmarkStart w:id="0" w:name="_GoBack"/>
       <w:bookmarkEnd w:id="0"/>
@@ -3173,7 +3493,478 @@
         <w:rPr>
           <w:rFonts w:cstheme="minorHAnsi"/>
         </w:rPr>
-        <w:t>Adjust run3 host to use Pi-hole as a secondary DNS and if ok, clean up its hosts file and update any document for run3 host.</w:t>
+        <w:lastRenderedPageBreak/>
+        <w:t xml:space="preserve">Take a backup of the new settings from </w:t>
+      </w:r>
+      <w:proofErr w:type="spellStart"/>
+      <w:r>
+        <w:rPr>
+          <w:rFonts w:cstheme="minorHAnsi"/>
+        </w:rPr>
+        <w:t>Pihole</w:t>
+      </w:r>
+      <w:proofErr w:type="spellEnd"/>
+      <w:r>
+        <w:rPr>
+          <w:rFonts w:cstheme="minorHAnsi"/>
+        </w:rPr>
+        <w:t xml:space="preserve"> in Settings/Teleporter as per:</w:t>
+      </w:r>
+      <w:r>
+        <w:rPr>
+          <w:rFonts w:cstheme="minorHAnsi"/>
+        </w:rPr>
+        <w:br/>
+      </w:r>
+      <w:r>
+        <w:rPr>
+          <w:noProof/>
+          <w:lang w:eastAsia="en-GB"/>
+        </w:rPr>
+        <w:drawing>
+          <wp:inline distT="0" distB="0" distL="0" distR="0" wp14:anchorId="6230F067" wp14:editId="0FF7857D">
+            <wp:extent cx="5240215" cy="2895878"/>
+            <wp:effectExtent l="0" t="0" r="0" b="0"/>
+            <wp:docPr id="23" name="Picture 23"/>
+            <wp:cNvGraphicFramePr>
+              <a:graphicFrameLocks xmlns:a="http://schemas.openxmlformats.org/drawingml/2006/main" noChangeAspect="1"/>
+            </wp:cNvGraphicFramePr>
+            <a:graphic xmlns:a="http://schemas.openxmlformats.org/drawingml/2006/main">
+              <a:graphicData uri="http://schemas.openxmlformats.org/drawingml/2006/picture">
+                <pic:pic xmlns:pic="http://schemas.openxmlformats.org/drawingml/2006/picture">
+                  <pic:nvPicPr>
+                    <pic:cNvPr id="1" name=""/>
+                    <pic:cNvPicPr/>
+                  </pic:nvPicPr>
+                  <pic:blipFill>
+                    <a:blip r:embed="rId28"/>
+                    <a:stretch>
+                      <a:fillRect/>
+                    </a:stretch>
+                  </pic:blipFill>
+                  <pic:spPr>
+                    <a:xfrm>
+                      <a:off x="0" y="0"/>
+                      <a:ext cx="5261548" cy="2907667"/>
+                    </a:xfrm>
+                    <a:prstGeom prst="rect">
+                      <a:avLst/>
+                    </a:prstGeom>
+                  </pic:spPr>
+                </pic:pic>
+              </a:graphicData>
+            </a:graphic>
+          </wp:inline>
+        </w:drawing>
+      </w:r>
+      <w:r>
+        <w:rPr>
+          <w:rFonts w:cstheme="minorHAnsi"/>
+        </w:rPr>
+        <w:br/>
+      </w:r>
+    </w:p>
+    <w:p>
+      <w:pPr>
+        <w:pStyle w:val="ListParagraph"/>
+        <w:numPr>
+          <w:ilvl w:val="0"/>
+          <w:numId w:val="3"/>
+        </w:numPr>
+        <w:rPr>
+          <w:rFonts w:cstheme="minorHAnsi"/>
+        </w:rPr>
+      </w:pPr>
+      <w:r>
+        <w:rPr>
+          <w:rFonts w:cstheme="minorHAnsi"/>
+        </w:rPr>
+        <w:t xml:space="preserve">Apply the above </w:t>
+      </w:r>
+      <w:proofErr w:type="spellStart"/>
+      <w:r>
+        <w:rPr>
+          <w:rFonts w:cstheme="minorHAnsi"/>
+        </w:rPr>
+        <w:t>nameservers</w:t>
+      </w:r>
+      <w:proofErr w:type="spellEnd"/>
+      <w:r>
+        <w:rPr>
+          <w:rFonts w:cstheme="minorHAnsi"/>
+        </w:rPr>
+        <w:t xml:space="preserve"> change to </w:t>
+      </w:r>
+      <w:r>
+        <w:rPr>
+          <w:rFonts w:cstheme="minorHAnsi"/>
+          <w:b/>
+        </w:rPr>
+        <w:t>/</w:t>
+      </w:r>
+      <w:proofErr w:type="spellStart"/>
+      <w:r>
+        <w:rPr>
+          <w:rFonts w:cstheme="minorHAnsi"/>
+          <w:b/>
+        </w:rPr>
+        <w:t>etc</w:t>
+      </w:r>
+      <w:proofErr w:type="spellEnd"/>
+      <w:r>
+        <w:rPr>
+          <w:rFonts w:cstheme="minorHAnsi"/>
+          <w:b/>
+        </w:rPr>
+        <w:t>/</w:t>
+      </w:r>
+      <w:proofErr w:type="spellStart"/>
+      <w:r>
+        <w:rPr>
+          <w:rFonts w:cstheme="minorHAnsi"/>
+          <w:b/>
+        </w:rPr>
+        <w:t>netplan</w:t>
+      </w:r>
+      <w:proofErr w:type="spellEnd"/>
+      <w:r>
+        <w:rPr>
+          <w:rFonts w:cstheme="minorHAnsi"/>
+          <w:b/>
+        </w:rPr>
+        <w:t xml:space="preserve">/50-cloud-init.yaml </w:t>
+      </w:r>
+      <w:r>
+        <w:rPr>
+          <w:rFonts w:cstheme="minorHAnsi"/>
+        </w:rPr>
+        <w:t>in all needed VM’s</w:t>
+      </w:r>
+      <w:r>
+        <w:rPr>
+          <w:rFonts w:cstheme="minorHAnsi"/>
+        </w:rPr>
+        <w:t xml:space="preserve">, together with the change to </w:t>
+      </w:r>
+      <w:r>
+        <w:rPr>
+          <w:rFonts w:cstheme="minorHAnsi"/>
+          <w:b/>
+        </w:rPr>
+        <w:t>/</w:t>
+      </w:r>
+      <w:proofErr w:type="spellStart"/>
+      <w:r>
+        <w:rPr>
+          <w:rFonts w:cstheme="minorHAnsi"/>
+          <w:b/>
+        </w:rPr>
+        <w:t>etc</w:t>
+      </w:r>
+      <w:proofErr w:type="spellEnd"/>
+      <w:r>
+        <w:rPr>
+          <w:rFonts w:cstheme="minorHAnsi"/>
+          <w:b/>
+        </w:rPr>
+        <w:t>/system/</w:t>
+      </w:r>
+      <w:proofErr w:type="spellStart"/>
+      <w:r>
+        <w:rPr>
+          <w:rFonts w:cstheme="minorHAnsi"/>
+          <w:b/>
+        </w:rPr>
+        <w:t>resolved.conf</w:t>
+      </w:r>
+      <w:proofErr w:type="spellEnd"/>
+      <w:r>
+        <w:rPr>
+          <w:rFonts w:cstheme="minorHAnsi"/>
+        </w:rPr>
+        <w:br/>
+      </w:r>
+    </w:p>
+    <w:p>
+      <w:pPr>
+        <w:pStyle w:val="ListParagraph"/>
+        <w:numPr>
+          <w:ilvl w:val="0"/>
+          <w:numId w:val="3"/>
+        </w:numPr>
+        <w:rPr>
+          <w:rFonts w:cstheme="minorHAnsi"/>
+        </w:rPr>
+      </w:pPr>
+      <w:r>
+        <w:rPr>
+          <w:rFonts w:cstheme="minorHAnsi"/>
+        </w:rPr>
+        <w:t xml:space="preserve">Once all VM’s are updated, remove any old hostnames from </w:t>
+      </w:r>
+      <w:r>
+        <w:rPr>
+          <w:rFonts w:cstheme="minorHAnsi"/>
+          <w:b/>
+        </w:rPr>
+        <w:t>/</w:t>
+      </w:r>
+      <w:proofErr w:type="spellStart"/>
+      <w:r>
+        <w:rPr>
+          <w:rFonts w:cstheme="minorHAnsi"/>
+          <w:b/>
+        </w:rPr>
+        <w:t>etc</w:t>
+      </w:r>
+      <w:proofErr w:type="spellEnd"/>
+      <w:r>
+        <w:rPr>
+          <w:rFonts w:cstheme="minorHAnsi"/>
+          <w:b/>
+        </w:rPr>
+        <w:t>/hosts</w:t>
+      </w:r>
+      <w:r>
+        <w:rPr>
+          <w:rFonts w:cstheme="minorHAnsi"/>
+        </w:rPr>
+        <w:t xml:space="preserve"> file for the VM’s whose </w:t>
+      </w:r>
+      <w:r>
+        <w:rPr>
+          <w:rFonts w:cstheme="minorHAnsi"/>
+          <w:b/>
+        </w:rPr>
+        <w:t>/</w:t>
+      </w:r>
+      <w:proofErr w:type="spellStart"/>
+      <w:r>
+        <w:rPr>
+          <w:rFonts w:cstheme="minorHAnsi"/>
+          <w:b/>
+        </w:rPr>
+        <w:t>etc</w:t>
+      </w:r>
+      <w:proofErr w:type="spellEnd"/>
+      <w:r>
+        <w:rPr>
+          <w:rFonts w:cstheme="minorHAnsi"/>
+          <w:b/>
+        </w:rPr>
+        <w:t>/</w:t>
+      </w:r>
+      <w:proofErr w:type="spellStart"/>
+      <w:r>
+        <w:rPr>
+          <w:rFonts w:cstheme="minorHAnsi"/>
+          <w:b/>
+        </w:rPr>
+        <w:t>netplan</w:t>
+      </w:r>
+      <w:proofErr w:type="spellEnd"/>
+      <w:r>
+        <w:rPr>
+          <w:rFonts w:cstheme="minorHAnsi"/>
+          <w:b/>
+        </w:rPr>
+        <w:t>/50-cloud-init.yaml</w:t>
+      </w:r>
+      <w:r>
+        <w:rPr>
+          <w:rFonts w:cstheme="minorHAnsi"/>
+        </w:rPr>
+        <w:t xml:space="preserve"> file has been changed.</w:t>
+      </w:r>
+      <w:r>
+        <w:rPr>
+          <w:rFonts w:cstheme="minorHAnsi"/>
+        </w:rPr>
+        <w:br/>
+        <w:t xml:space="preserve">Reboot and check the removed hostnames have not reappeared in </w:t>
+      </w:r>
+      <w:r>
+        <w:rPr>
+          <w:rFonts w:cstheme="minorHAnsi"/>
+          <w:b/>
+        </w:rPr>
+        <w:t>/</w:t>
+      </w:r>
+      <w:proofErr w:type="spellStart"/>
+      <w:r>
+        <w:rPr>
+          <w:rFonts w:cstheme="minorHAnsi"/>
+          <w:b/>
+        </w:rPr>
+        <w:t>etc</w:t>
+      </w:r>
+      <w:proofErr w:type="spellEnd"/>
+      <w:r>
+        <w:rPr>
+          <w:rFonts w:cstheme="minorHAnsi"/>
+          <w:b/>
+        </w:rPr>
+        <w:t>/hosts</w:t>
+      </w:r>
+      <w:r>
+        <w:rPr>
+          <w:rFonts w:cstheme="minorHAnsi"/>
+        </w:rPr>
+        <w:t xml:space="preserve"> file … if they have then</w:t>
+      </w:r>
+      <w:r>
+        <w:rPr>
+          <w:rFonts w:cstheme="minorHAnsi"/>
+        </w:rPr>
+        <w:t xml:space="preserve"> remove any old hostnames from: </w:t>
+      </w:r>
+      <w:r>
+        <w:rPr>
+          <w:rFonts w:cstheme="minorHAnsi"/>
+          <w:b/>
+        </w:rPr>
+        <w:t>/</w:t>
+      </w:r>
+      <w:proofErr w:type="spellStart"/>
+      <w:r>
+        <w:rPr>
+          <w:rFonts w:cstheme="minorHAnsi"/>
+          <w:b/>
+        </w:rPr>
+        <w:t>etc</w:t>
+      </w:r>
+      <w:proofErr w:type="spellEnd"/>
+      <w:r>
+        <w:rPr>
+          <w:rFonts w:cstheme="minorHAnsi"/>
+          <w:b/>
+        </w:rPr>
+        <w:t>/cloud/templates/</w:t>
+      </w:r>
+      <w:proofErr w:type="spellStart"/>
+      <w:r>
+        <w:rPr>
+          <w:rFonts w:cstheme="minorHAnsi"/>
+          <w:b/>
+        </w:rPr>
+        <w:t>hosts.debian.tmpl</w:t>
+      </w:r>
+      <w:proofErr w:type="spellEnd"/>
+      <w:r>
+        <w:rPr>
+          <w:rFonts w:cstheme="minorHAnsi"/>
+        </w:rPr>
+        <w:br/>
+      </w:r>
+    </w:p>
+    <w:p>
+      <w:pPr>
+        <w:pStyle w:val="ListParagraph"/>
+        <w:numPr>
+          <w:ilvl w:val="0"/>
+          <w:numId w:val="3"/>
+        </w:numPr>
+        <w:rPr>
+          <w:rFonts w:cstheme="minorHAnsi"/>
+        </w:rPr>
+      </w:pPr>
+      <w:r>
+        <w:rPr>
+          <w:rFonts w:cstheme="minorHAnsi"/>
+        </w:rPr>
+        <w:t xml:space="preserve">For all VM’s in </w:t>
+      </w:r>
+      <w:proofErr w:type="spellStart"/>
+      <w:r>
+        <w:rPr>
+          <w:rFonts w:cstheme="minorHAnsi"/>
+        </w:rPr>
+        <w:t>proxmox</w:t>
+      </w:r>
+      <w:proofErr w:type="spellEnd"/>
+      <w:r>
+        <w:rPr>
+          <w:rFonts w:cstheme="minorHAnsi"/>
+        </w:rPr>
+        <w:t xml:space="preserve">, in Options adjust their start order such that pihole-3 is order 1 with up 15, run3 is order 2 with up 30 and others have their order bumped by one … and adjust any other </w:t>
+      </w:r>
+      <w:proofErr w:type="spellStart"/>
+      <w:r>
+        <w:rPr>
+          <w:rFonts w:cstheme="minorHAnsi"/>
+        </w:rPr>
+        <w:t>homelab</w:t>
+      </w:r>
+      <w:proofErr w:type="spellEnd"/>
+      <w:r>
+        <w:rPr>
+          <w:rFonts w:cstheme="minorHAnsi"/>
+        </w:rPr>
+        <w:t xml:space="preserve"> setup files with this new information.</w:t>
+      </w:r>
+      <w:r>
+        <w:rPr>
+          <w:rFonts w:cstheme="minorHAnsi"/>
+        </w:rPr>
+        <w:br/>
+      </w:r>
+    </w:p>
+    <w:p>
+      <w:pPr>
+        <w:pStyle w:val="ListParagraph"/>
+        <w:numPr>
+          <w:ilvl w:val="0"/>
+          <w:numId w:val="3"/>
+        </w:numPr>
+        <w:rPr>
+          <w:rFonts w:cstheme="minorHAnsi"/>
+        </w:rPr>
+      </w:pPr>
+      <w:r>
+        <w:rPr>
+          <w:rFonts w:cstheme="minorHAnsi"/>
+        </w:rPr>
+        <w:t>Adjust run3 host to use Pi-hole as a secondary DNS and if ok, clean up its hosts</w:t>
+      </w:r>
+      <w:r>
+        <w:rPr>
+          <w:rFonts w:cstheme="minorHAnsi"/>
+        </w:rPr>
+        <w:t xml:space="preserve"> (and possibly: </w:t>
+      </w:r>
+      <w:proofErr w:type="spellStart"/>
+      <w:r>
+        <w:rPr>
+          <w:rFonts w:cstheme="minorHAnsi"/>
+          <w:b/>
+        </w:rPr>
+        <w:t>hosts.debian.tmpl</w:t>
+      </w:r>
+      <w:proofErr w:type="spellEnd"/>
+      <w:r>
+        <w:rPr>
+          <w:rFonts w:cstheme="minorHAnsi"/>
+          <w:b/>
+        </w:rPr>
+        <w:t>)</w:t>
+      </w:r>
+      <w:r>
+        <w:rPr>
+          <w:rFonts w:cstheme="minorHAnsi"/>
+        </w:rPr>
+        <w:t xml:space="preserve"> file</w:t>
+      </w:r>
+      <w:r>
+        <w:rPr>
+          <w:rFonts w:cstheme="minorHAnsi"/>
+        </w:rPr>
+        <w:t>(s)</w:t>
+      </w:r>
+      <w:r>
+        <w:rPr>
+          <w:rFonts w:cstheme="minorHAnsi"/>
+        </w:rPr>
+        <w:t xml:space="preserve"> and update any document for run3 host.</w:t>
       </w:r>
       <w:r>
         <w:rPr>

</xml_diff>

<commit_message>
Add current custom.list for prox3, refine restart instructions.
</commit_message>
<xml_diff>
--- a/30 - R710 Proxmox - PiHole for homelab.docx
+++ b/30 - R710 Proxmox - PiHole for homelab.docx
@@ -3466,17 +3466,64 @@
         <w:rPr>
           <w:rFonts w:cstheme="minorHAnsi"/>
         </w:rPr>
-        <w:t xml:space="preserve"> VM to reload the changes.</w:t>
-      </w:r>
-      <w:r>
-        <w:rPr>
-          <w:rFonts w:cstheme="minorHAnsi"/>
-        </w:rPr>
-        <w:br/>
-        <w:t>Then test ping the edited domain name from a VM to check all is well.</w:t>
+        <w:t xml:space="preserve"> VM</w:t>
+      </w:r>
+      <w:r>
+        <w:rPr>
+          <w:rFonts w:cstheme="minorHAnsi"/>
+        </w:rPr>
+        <w:t xml:space="preserve"> (or try as root: </w:t>
       </w:r>
       <w:bookmarkStart w:id="0" w:name="_GoBack"/>
       <w:bookmarkEnd w:id="0"/>
+      <w:r>
+        <w:rPr>
+          <w:rFonts w:cstheme="minorHAnsi"/>
+          <w:b/>
+        </w:rPr>
+        <w:t xml:space="preserve">service </w:t>
+      </w:r>
+      <w:proofErr w:type="spellStart"/>
+      <w:r>
+        <w:rPr>
+          <w:rFonts w:cstheme="minorHAnsi"/>
+          <w:b/>
+        </w:rPr>
+        <w:t>pihole</w:t>
+      </w:r>
+      <w:proofErr w:type="spellEnd"/>
+      <w:r>
+        <w:rPr>
+          <w:rFonts w:cstheme="minorHAnsi"/>
+          <w:b/>
+        </w:rPr>
+        <w:t>-FTL restart</w:t>
+      </w:r>
+      <w:r>
+        <w:rPr>
+          <w:rFonts w:cstheme="minorHAnsi"/>
+        </w:rPr>
+        <w:t xml:space="preserve"> )</w:t>
+      </w:r>
+      <w:r>
+        <w:rPr>
+          <w:rFonts w:cstheme="minorHAnsi"/>
+        </w:rPr>
+        <w:t xml:space="preserve"> to reload the changes.</w:t>
+      </w:r>
+      <w:r>
+        <w:rPr>
+          <w:rFonts w:cstheme="minorHAnsi"/>
+        </w:rPr>
+        <w:br/>
+        <w:t>Then test ping the edited domain name from a VM to check all is well.</w:t>
+      </w:r>
+      <w:r>
+        <w:rPr>
+          <w:rFonts w:cstheme="minorHAnsi"/>
+        </w:rPr>
+        <w:br/>
+      </w:r>
     </w:p>
     <w:p>
       <w:pPr>
@@ -3486,7 +3533,8 @@
           <w:numId w:val="3"/>
         </w:numPr>
         <w:rPr>
-          <w:rFonts w:cstheme="minorHAnsi"/>
+          <w:rFonts w:ascii="Courier New" w:hAnsi="Courier New" w:cs="Courier New"/>
+          <w:b/>
         </w:rPr>
       </w:pPr>
       <w:r>
@@ -3494,6 +3542,474 @@
           <w:rFonts w:cstheme="minorHAnsi"/>
         </w:rPr>
         <w:lastRenderedPageBreak/>
+        <w:t>For host ‘</w:t>
+      </w:r>
+      <w:r>
+        <w:rPr>
+          <w:rFonts w:cstheme="minorHAnsi"/>
+          <w:b/>
+        </w:rPr>
+        <w:t>prox3</w:t>
+      </w:r>
+      <w:r>
+        <w:rPr>
+          <w:rFonts w:cstheme="minorHAnsi"/>
+        </w:rPr>
+        <w:t xml:space="preserve">’, in </w:t>
+      </w:r>
+      <w:proofErr w:type="spellStart"/>
+      <w:r>
+        <w:rPr>
+          <w:rFonts w:cstheme="minorHAnsi"/>
+        </w:rPr>
+        <w:t>pihole</w:t>
+      </w:r>
+      <w:proofErr w:type="spellEnd"/>
+      <w:r>
+        <w:rPr>
+          <w:rFonts w:cstheme="minorHAnsi"/>
+        </w:rPr>
+        <w:t xml:space="preserve"> the current contents of </w:t>
+      </w:r>
+      <w:proofErr w:type="spellStart"/>
+      <w:r>
+        <w:rPr>
+          <w:rFonts w:cstheme="minorHAnsi"/>
+          <w:b/>
+        </w:rPr>
+        <w:t>custom.list</w:t>
+      </w:r>
+      <w:proofErr w:type="spellEnd"/>
+      <w:r>
+        <w:rPr>
+          <w:rFonts w:cstheme="minorHAnsi"/>
+        </w:rPr>
+        <w:t xml:space="preserve"> is:</w:t>
+      </w:r>
+      <w:r>
+        <w:rPr>
+          <w:rFonts w:cstheme="minorHAnsi"/>
+        </w:rPr>
+        <w:br/>
+      </w:r>
+      <w:r>
+        <w:rPr>
+          <w:rFonts w:cstheme="minorHAnsi"/>
+        </w:rPr>
+        <w:br/>
+      </w:r>
+      <w:r>
+        <w:rPr>
+          <w:rFonts w:ascii="Courier New" w:hAnsi="Courier New" w:cs="Courier New"/>
+          <w:b/>
+        </w:rPr>
+        <w:t>192.168.124.164 management-1.p3</w:t>
+      </w:r>
+    </w:p>
+    <w:p>
+      <w:pPr>
+        <w:pStyle w:val="ListParagraph"/>
+        <w:rPr>
+          <w:rFonts w:ascii="Courier New" w:hAnsi="Courier New" w:cs="Courier New"/>
+          <w:b/>
+        </w:rPr>
+      </w:pPr>
+      <w:r>
+        <w:rPr>
+          <w:rFonts w:ascii="Courier New" w:hAnsi="Courier New" w:cs="Courier New"/>
+          <w:b/>
+        </w:rPr>
+        <w:t>192.168.124.164 pki.p3</w:t>
+      </w:r>
+    </w:p>
+    <w:p>
+      <w:pPr>
+        <w:pStyle w:val="ListParagraph"/>
+        <w:rPr>
+          <w:rFonts w:ascii="Courier New" w:hAnsi="Courier New" w:cs="Courier New"/>
+          <w:b/>
+        </w:rPr>
+      </w:pPr>
+      <w:r>
+        <w:rPr>
+          <w:rFonts w:ascii="Courier New" w:hAnsi="Courier New" w:cs="Courier New"/>
+          <w:b/>
+        </w:rPr>
+        <w:t>192.168.124.165 concourseworker-1.p3</w:t>
+      </w:r>
+    </w:p>
+    <w:p>
+      <w:pPr>
+        <w:pStyle w:val="ListParagraph"/>
+        <w:rPr>
+          <w:rFonts w:ascii="Courier New" w:hAnsi="Courier New" w:cs="Courier New"/>
+          <w:b/>
+        </w:rPr>
+      </w:pPr>
+      <w:r>
+        <w:rPr>
+          <w:rFonts w:ascii="Courier New" w:hAnsi="Courier New" w:cs="Courier New"/>
+          <w:b/>
+        </w:rPr>
+        <w:t>192.168.124.166 concourse-web.p3</w:t>
+      </w:r>
+    </w:p>
+    <w:p>
+      <w:pPr>
+        <w:pStyle w:val="ListParagraph"/>
+        <w:rPr>
+          <w:rFonts w:ascii="Courier New" w:hAnsi="Courier New" w:cs="Courier New"/>
+          <w:b/>
+        </w:rPr>
+      </w:pPr>
+      <w:r>
+        <w:rPr>
+          <w:rFonts w:ascii="Courier New" w:hAnsi="Courier New" w:cs="Courier New"/>
+          <w:b/>
+        </w:rPr>
+        <w:t>192.168.124.167 bastion-1.p3</w:t>
+      </w:r>
+    </w:p>
+    <w:p>
+      <w:pPr>
+        <w:pStyle w:val="ListParagraph"/>
+        <w:rPr>
+          <w:rFonts w:ascii="Courier New" w:hAnsi="Courier New" w:cs="Courier New"/>
+          <w:b/>
+        </w:rPr>
+      </w:pPr>
+      <w:r>
+        <w:rPr>
+          <w:rFonts w:ascii="Courier New" w:hAnsi="Courier New" w:cs="Courier New"/>
+          <w:b/>
+        </w:rPr>
+        <w:t>192.168.124.168 web-1.p3</w:t>
+      </w:r>
+    </w:p>
+    <w:p>
+      <w:pPr>
+        <w:pStyle w:val="ListParagraph"/>
+        <w:rPr>
+          <w:rFonts w:ascii="Courier New" w:hAnsi="Courier New" w:cs="Courier New"/>
+          <w:b/>
+        </w:rPr>
+      </w:pPr>
+      <w:r>
+        <w:rPr>
+          <w:rFonts w:ascii="Courier New" w:hAnsi="Courier New" w:cs="Courier New"/>
+          <w:b/>
+        </w:rPr>
+        <w:t>192.168.124.169 webasg-1.p3</w:t>
+      </w:r>
+    </w:p>
+    <w:p>
+      <w:pPr>
+        <w:pStyle w:val="ListParagraph"/>
+        <w:rPr>
+          <w:rFonts w:ascii="Courier New" w:hAnsi="Courier New" w:cs="Courier New"/>
+          <w:b/>
+        </w:rPr>
+      </w:pPr>
+      <w:r>
+        <w:rPr>
+          <w:rFonts w:ascii="Courier New" w:hAnsi="Courier New" w:cs="Courier New"/>
+          <w:b/>
+        </w:rPr>
+        <w:t>192.168.124.170 consul-1.p3</w:t>
+      </w:r>
+    </w:p>
+    <w:p>
+      <w:pPr>
+        <w:pStyle w:val="ListParagraph"/>
+        <w:rPr>
+          <w:rFonts w:ascii="Courier New" w:hAnsi="Courier New" w:cs="Courier New"/>
+          <w:b/>
+        </w:rPr>
+      </w:pPr>
+      <w:r>
+        <w:rPr>
+          <w:rFonts w:ascii="Courier New" w:hAnsi="Courier New" w:cs="Courier New"/>
+          <w:b/>
+        </w:rPr>
+        <w:t>192.168.124.170 nomad-1.p3</w:t>
+      </w:r>
+    </w:p>
+    <w:p>
+      <w:pPr>
+        <w:pStyle w:val="ListParagraph"/>
+        <w:rPr>
+          <w:rFonts w:ascii="Courier New" w:hAnsi="Courier New" w:cs="Courier New"/>
+          <w:b/>
+        </w:rPr>
+      </w:pPr>
+      <w:r>
+        <w:rPr>
+          <w:rFonts w:ascii="Courier New" w:hAnsi="Courier New" w:cs="Courier New"/>
+          <w:b/>
+        </w:rPr>
+        <w:t>192.168.124.171 consul-2.p3</w:t>
+      </w:r>
+    </w:p>
+    <w:p>
+      <w:pPr>
+        <w:pStyle w:val="ListParagraph"/>
+        <w:rPr>
+          <w:rFonts w:ascii="Courier New" w:hAnsi="Courier New" w:cs="Courier New"/>
+          <w:b/>
+        </w:rPr>
+      </w:pPr>
+      <w:r>
+        <w:rPr>
+          <w:rFonts w:ascii="Courier New" w:hAnsi="Courier New" w:cs="Courier New"/>
+          <w:b/>
+        </w:rPr>
+        <w:t>192.168.124.171 nomad-2.p3</w:t>
+      </w:r>
+    </w:p>
+    <w:p>
+      <w:pPr>
+        <w:pStyle w:val="ListParagraph"/>
+        <w:rPr>
+          <w:rFonts w:ascii="Courier New" w:hAnsi="Courier New" w:cs="Courier New"/>
+          <w:b/>
+        </w:rPr>
+      </w:pPr>
+      <w:r>
+        <w:rPr>
+          <w:rFonts w:ascii="Courier New" w:hAnsi="Courier New" w:cs="Courier New"/>
+          <w:b/>
+        </w:rPr>
+        <w:t>192.168.124.172 consul-3.p3</w:t>
+      </w:r>
+    </w:p>
+    <w:p>
+      <w:pPr>
+        <w:pStyle w:val="ListParagraph"/>
+        <w:rPr>
+          <w:rFonts w:ascii="Courier New" w:hAnsi="Courier New" w:cs="Courier New"/>
+          <w:b/>
+        </w:rPr>
+      </w:pPr>
+      <w:r>
+        <w:rPr>
+          <w:rFonts w:ascii="Courier New" w:hAnsi="Courier New" w:cs="Courier New"/>
+          <w:b/>
+        </w:rPr>
+        <w:t>192.168.124.172 nomad-3.p3</w:t>
+      </w:r>
+    </w:p>
+    <w:p>
+      <w:pPr>
+        <w:pStyle w:val="ListParagraph"/>
+        <w:rPr>
+          <w:rFonts w:ascii="Courier New" w:hAnsi="Courier New" w:cs="Courier New"/>
+          <w:b/>
+        </w:rPr>
+      </w:pPr>
+      <w:r>
+        <w:rPr>
+          <w:rFonts w:ascii="Courier New" w:hAnsi="Courier New" w:cs="Courier New"/>
+          <w:b/>
+        </w:rPr>
+        <w:t>192.168.124.173 vault-1.p3</w:t>
+      </w:r>
+    </w:p>
+    <w:p>
+      <w:pPr>
+        <w:pStyle w:val="ListParagraph"/>
+        <w:rPr>
+          <w:rFonts w:ascii="Courier New" w:hAnsi="Courier New" w:cs="Courier New"/>
+          <w:b/>
+        </w:rPr>
+      </w:pPr>
+      <w:r>
+        <w:rPr>
+          <w:rFonts w:ascii="Courier New" w:hAnsi="Courier New" w:cs="Courier New"/>
+          <w:b/>
+        </w:rPr>
+        <w:t>192.168.124.174 vault-2.p3</w:t>
+      </w:r>
+    </w:p>
+    <w:p>
+      <w:pPr>
+        <w:pStyle w:val="ListParagraph"/>
+        <w:rPr>
+          <w:rFonts w:ascii="Courier New" w:hAnsi="Courier New" w:cs="Courier New"/>
+          <w:b/>
+        </w:rPr>
+      </w:pPr>
+      <w:r>
+        <w:rPr>
+          <w:rFonts w:ascii="Courier New" w:hAnsi="Courier New" w:cs="Courier New"/>
+          <w:b/>
+        </w:rPr>
+        <w:t>192.168.124.175 vault-3.p3</w:t>
+      </w:r>
+    </w:p>
+    <w:p>
+      <w:pPr>
+        <w:pStyle w:val="ListParagraph"/>
+        <w:rPr>
+          <w:rFonts w:ascii="Courier New" w:hAnsi="Courier New" w:cs="Courier New"/>
+          <w:b/>
+        </w:rPr>
+      </w:pPr>
+      <w:r>
+        <w:rPr>
+          <w:rFonts w:ascii="Courier New" w:hAnsi="Courier New" w:cs="Courier New"/>
+          <w:b/>
+        </w:rPr>
+        <w:t>192.168.124.176 concourse-psql.p3</w:t>
+      </w:r>
+    </w:p>
+    <w:p>
+      <w:pPr>
+        <w:pStyle w:val="ListParagraph"/>
+        <w:rPr>
+          <w:rFonts w:ascii="Courier New" w:hAnsi="Courier New" w:cs="Courier New"/>
+          <w:b/>
+        </w:rPr>
+      </w:pPr>
+      <w:r>
+        <w:rPr>
+          <w:rFonts w:ascii="Courier New" w:hAnsi="Courier New" w:cs="Courier New"/>
+          <w:b/>
+        </w:rPr>
+        <w:t>192.168.124.177 gitea-1.p3</w:t>
+      </w:r>
+    </w:p>
+    <w:p>
+      <w:pPr>
+        <w:pStyle w:val="ListParagraph"/>
+        <w:rPr>
+          <w:rFonts w:ascii="Courier New" w:hAnsi="Courier New" w:cs="Courier New"/>
+          <w:b/>
+        </w:rPr>
+      </w:pPr>
+      <w:r>
+        <w:rPr>
+          <w:rFonts w:ascii="Courier New" w:hAnsi="Courier New" w:cs="Courier New"/>
+          <w:b/>
+        </w:rPr>
+        <w:t>192.168.124.178 logstash-1.p3</w:t>
+      </w:r>
+    </w:p>
+    <w:p>
+      <w:pPr>
+        <w:pStyle w:val="ListParagraph"/>
+        <w:rPr>
+          <w:rFonts w:ascii="Courier New" w:hAnsi="Courier New" w:cs="Courier New"/>
+          <w:b/>
+        </w:rPr>
+      </w:pPr>
+      <w:r>
+        <w:rPr>
+          <w:rFonts w:ascii="Courier New" w:hAnsi="Courier New" w:cs="Courier New"/>
+          <w:b/>
+        </w:rPr>
+        <w:t>192.168.124.179 elastic-1.p3</w:t>
+      </w:r>
+    </w:p>
+    <w:p>
+      <w:pPr>
+        <w:pStyle w:val="ListParagraph"/>
+        <w:rPr>
+          <w:rFonts w:ascii="Courier New" w:hAnsi="Courier New" w:cs="Courier New"/>
+          <w:b/>
+        </w:rPr>
+      </w:pPr>
+      <w:r>
+        <w:rPr>
+          <w:rFonts w:ascii="Courier New" w:hAnsi="Courier New" w:cs="Courier New"/>
+          <w:b/>
+        </w:rPr>
+        <w:t>192.168.124.180 kibana-1.p3</w:t>
+      </w:r>
+    </w:p>
+    <w:p>
+      <w:pPr>
+        <w:pStyle w:val="ListParagraph"/>
+        <w:rPr>
+          <w:rFonts w:ascii="Courier New" w:hAnsi="Courier New" w:cs="Courier New"/>
+          <w:b/>
+        </w:rPr>
+      </w:pPr>
+      <w:r>
+        <w:rPr>
+          <w:rFonts w:ascii="Courier New" w:hAnsi="Courier New" w:cs="Courier New"/>
+          <w:b/>
+        </w:rPr>
+        <w:t>192.168.124.181 prometheus-1.p3</w:t>
+      </w:r>
+    </w:p>
+    <w:p>
+      <w:pPr>
+        <w:pStyle w:val="ListParagraph"/>
+        <w:rPr>
+          <w:rFonts w:ascii="Courier New" w:hAnsi="Courier New" w:cs="Courier New"/>
+          <w:b/>
+        </w:rPr>
+      </w:pPr>
+      <w:r>
+        <w:rPr>
+          <w:rFonts w:ascii="Courier New" w:hAnsi="Courier New" w:cs="Courier New"/>
+          <w:b/>
+        </w:rPr>
+        <w:t>192.168.124.182 grafana-psql.p3</w:t>
+      </w:r>
+    </w:p>
+    <w:p>
+      <w:pPr>
+        <w:pStyle w:val="ListParagraph"/>
+        <w:rPr>
+          <w:rFonts w:ascii="Courier New" w:hAnsi="Courier New" w:cs="Courier New"/>
+          <w:b/>
+        </w:rPr>
+      </w:pPr>
+      <w:r>
+        <w:rPr>
+          <w:rFonts w:ascii="Courier New" w:hAnsi="Courier New" w:cs="Courier New"/>
+          <w:b/>
+        </w:rPr>
+        <w:t>192.168.124.183 webasg-2.p3</w:t>
+      </w:r>
+    </w:p>
+    <w:p>
+      <w:pPr>
+        <w:pStyle w:val="ListParagraph"/>
+        <w:rPr>
+          <w:rFonts w:cstheme="minorHAnsi"/>
+        </w:rPr>
+      </w:pPr>
+      <w:r>
+        <w:rPr>
+          <w:rFonts w:ascii="Courier New" w:hAnsi="Courier New" w:cs="Courier New"/>
+          <w:b/>
+        </w:rPr>
+        <w:t>192.168.124.184 webasg-3.p3</w:t>
+      </w:r>
+      <w:r>
+        <w:rPr>
+          <w:rFonts w:cstheme="minorHAnsi"/>
+        </w:rPr>
+        <w:br/>
+      </w:r>
+    </w:p>
+    <w:p>
+      <w:pPr>
+        <w:pStyle w:val="ListParagraph"/>
+        <w:numPr>
+          <w:ilvl w:val="0"/>
+          <w:numId w:val="3"/>
+        </w:numPr>
+        <w:rPr>
+          <w:rFonts w:cstheme="minorHAnsi"/>
+        </w:rPr>
+      </w:pPr>
+      <w:r>
+        <w:rPr>
+          <w:rFonts w:cstheme="minorHAnsi"/>
+        </w:rPr>
         <w:t xml:space="preserve">Take a backup of the new settings from </w:t>
       </w:r>
       <w:proofErr w:type="spellStart"/>
@@ -3700,6 +4216,7 @@
         <w:rPr>
           <w:rFonts w:cstheme="minorHAnsi"/>
         </w:rPr>
+        <w:lastRenderedPageBreak/>
         <w:t xml:space="preserve">Once all VM’s are updated, remove any old hostnames from </w:t>
       </w:r>
       <w:r>

</xml_diff>

<commit_message>
Reduce resource requirements (to 1024 MB RAM and 1 CPU)
</commit_message>
<xml_diff>
--- a/30 - R710 Proxmox - PiHole for homelab.docx
+++ b/30 - R710 Proxmox - PiHole for homelab.docx
@@ -660,6 +660,19 @@
         </w:rPr>
         <w:br/>
       </w:r>
+      <w:r>
+        <w:rPr>
+          <w:rFonts w:cstheme="minorHAnsi"/>
+          <w:highlight w:val="yellow"/>
+        </w:rPr>
+        <w:t>** change the above to 1 CPU</w:t>
+      </w:r>
+      <w:r>
+        <w:rPr>
+          <w:rFonts w:cstheme="minorHAnsi"/>
+        </w:rPr>
+        <w:br/>
+      </w:r>
     </w:p>
     <w:p>
       <w:pPr>
@@ -731,6 +744,21 @@
         </w:rPr>
         <w:br/>
       </w:r>
+      <w:r>
+        <w:rPr>
+          <w:rFonts w:cstheme="minorHAnsi"/>
+          <w:highlight w:val="yellow"/>
+        </w:rPr>
+        <w:t>** change the above to 1024 Memory</w:t>
+      </w:r>
+      <w:r>
+        <w:rPr>
+          <w:rFonts w:cstheme="minorHAnsi"/>
+        </w:rPr>
+        <w:br/>
+      </w:r>
+      <w:bookmarkStart w:id="0" w:name="_GoBack"/>
+      <w:bookmarkEnd w:id="0"/>
     </w:p>
     <w:p>
       <w:pPr>
@@ -3474,8 +3502,6 @@
         </w:rPr>
         <w:t xml:space="preserve"> (or try as root: </w:t>
       </w:r>
-      <w:bookmarkStart w:id="0" w:name="_GoBack"/>
-      <w:bookmarkEnd w:id="0"/>
       <w:r>
         <w:rPr>
           <w:rFonts w:cstheme="minorHAnsi"/>

</xml_diff>

<commit_message>
Fix adjusting resolv on run3 host to use pihole
</commit_message>
<xml_diff>
--- a/30 - R710 Proxmox - PiHole for homelab.docx
+++ b/30 - R710 Proxmox - PiHole for homelab.docx
@@ -2977,8 +2977,6 @@
         </w:rPr>
         <w:t>d</w:t>
       </w:r>
-      <w:bookmarkStart w:id="0" w:name="_GoBack"/>
-      <w:bookmarkEnd w:id="0"/>
       <w:proofErr w:type="spellEnd"/>
       <w:r>
         <w:rPr>
@@ -4537,7 +4535,431 @@
           <w:rFonts w:cstheme="minorHAnsi"/>
         </w:rPr>
         <w:br/>
-      </w:r>
+        <w:t>Will also need on run3 to</w:t>
+      </w:r>
+      <w:r>
+        <w:rPr>
+          <w:rFonts w:cstheme="minorHAnsi"/>
+        </w:rPr>
+        <w:t xml:space="preserve"> do the following:</w:t>
+      </w:r>
+      <w:r>
+        <w:rPr>
+          <w:rFonts w:cstheme="minorHAnsi"/>
+        </w:rPr>
+        <w:br/>
+        <w:t xml:space="preserve"> </w:t>
+      </w:r>
+      <w:r>
+        <w:rPr>
+          <w:rFonts w:cstheme="minorHAnsi"/>
+        </w:rPr>
+        <w:br/>
+      </w:r>
+      <w:r>
+        <w:rPr>
+          <w:rFonts w:cstheme="minorHAnsi"/>
+          <w:b/>
+        </w:rPr>
+        <w:t xml:space="preserve">apt install </w:t>
+      </w:r>
+      <w:proofErr w:type="spellStart"/>
+      <w:r>
+        <w:rPr>
+          <w:rFonts w:cstheme="minorHAnsi"/>
+          <w:b/>
+        </w:rPr>
+        <w:t>resolvconf</w:t>
+      </w:r>
+      <w:proofErr w:type="spellEnd"/>
+    </w:p>
+    <w:p>
+      <w:pPr>
+        <w:pStyle w:val="ListParagraph"/>
+        <w:rPr>
+          <w:rFonts w:cstheme="minorHAnsi"/>
+          <w:b/>
+        </w:rPr>
+      </w:pPr>
+      <w:proofErr w:type="spellStart"/>
+      <w:proofErr w:type="gramStart"/>
+      <w:r>
+        <w:rPr>
+          <w:rFonts w:cstheme="minorHAnsi"/>
+          <w:b/>
+        </w:rPr>
+        <w:t>systemctl</w:t>
+      </w:r>
+      <w:proofErr w:type="spellEnd"/>
+      <w:proofErr w:type="gramEnd"/>
+      <w:r>
+        <w:rPr>
+          <w:rFonts w:cstheme="minorHAnsi"/>
+          <w:b/>
+        </w:rPr>
+        <w:t xml:space="preserve"> status </w:t>
+      </w:r>
+      <w:proofErr w:type="spellStart"/>
+      <w:r>
+        <w:rPr>
+          <w:rFonts w:cstheme="minorHAnsi"/>
+          <w:b/>
+        </w:rPr>
+        <w:t>resolvconf.service</w:t>
+      </w:r>
+      <w:proofErr w:type="spellEnd"/>
+    </w:p>
+    <w:p>
+      <w:pPr>
+        <w:pStyle w:val="ListParagraph"/>
+        <w:rPr>
+          <w:rFonts w:cstheme="minorHAnsi"/>
+        </w:rPr>
+      </w:pPr>
+      <w:proofErr w:type="spellStart"/>
+      <w:proofErr w:type="gramStart"/>
+      <w:r>
+        <w:rPr>
+          <w:rFonts w:cstheme="minorHAnsi"/>
+          <w:b/>
+        </w:rPr>
+        <w:t>nano</w:t>
+      </w:r>
+      <w:proofErr w:type="spellEnd"/>
+      <w:proofErr w:type="gramEnd"/>
+      <w:r>
+        <w:rPr>
+          <w:rFonts w:cstheme="minorHAnsi"/>
+          <w:b/>
+        </w:rPr>
+        <w:t xml:space="preserve"> /</w:t>
+      </w:r>
+      <w:proofErr w:type="spellStart"/>
+      <w:r>
+        <w:rPr>
+          <w:rFonts w:cstheme="minorHAnsi"/>
+          <w:b/>
+        </w:rPr>
+        <w:t>etc</w:t>
+      </w:r>
+      <w:proofErr w:type="spellEnd"/>
+      <w:r>
+        <w:rPr>
+          <w:rFonts w:cstheme="minorHAnsi"/>
+          <w:b/>
+        </w:rPr>
+        <w:t>/</w:t>
+      </w:r>
+      <w:proofErr w:type="spellStart"/>
+      <w:r>
+        <w:rPr>
+          <w:rFonts w:cstheme="minorHAnsi"/>
+          <w:b/>
+        </w:rPr>
+        <w:t>resolvconf</w:t>
+      </w:r>
+      <w:proofErr w:type="spellEnd"/>
+      <w:r>
+        <w:rPr>
+          <w:rFonts w:cstheme="minorHAnsi"/>
+          <w:b/>
+        </w:rPr>
+        <w:t>/</w:t>
+      </w:r>
+      <w:proofErr w:type="spellStart"/>
+      <w:r>
+        <w:rPr>
+          <w:rFonts w:cstheme="minorHAnsi"/>
+          <w:b/>
+        </w:rPr>
+        <w:t>resolv.conf.d</w:t>
+      </w:r>
+      <w:proofErr w:type="spellEnd"/>
+      <w:r>
+        <w:rPr>
+          <w:rFonts w:cstheme="minorHAnsi"/>
+          <w:b/>
+        </w:rPr>
+        <w:t>/head</w:t>
+      </w:r>
+      <w:r>
+        <w:rPr>
+          <w:rFonts w:cstheme="minorHAnsi"/>
+        </w:rPr>
+        <w:br/>
+      </w:r>
+      <w:r>
+        <w:rPr>
+          <w:rFonts w:cstheme="minorHAnsi"/>
+        </w:rPr>
+        <w:br/>
+        <w:t>and add these lines:</w:t>
+      </w:r>
+      <w:r>
+        <w:rPr>
+          <w:rFonts w:cstheme="minorHAnsi"/>
+        </w:rPr>
+        <w:br/>
+      </w:r>
+      <w:proofErr w:type="spellStart"/>
+      <w:r>
+        <w:rPr>
+          <w:rFonts w:cstheme="minorHAnsi"/>
+          <w:b/>
+        </w:rPr>
+        <w:t>nameserver</w:t>
+      </w:r>
+      <w:proofErr w:type="spellEnd"/>
+      <w:r>
+        <w:rPr>
+          <w:rFonts w:cstheme="minorHAnsi"/>
+          <w:b/>
+        </w:rPr>
+        <w:t xml:space="preserve"> 192.168.124.158</w:t>
+      </w:r>
+    </w:p>
+    <w:p>
+      <w:pPr>
+        <w:pStyle w:val="ListParagraph"/>
+        <w:rPr>
+          <w:rFonts w:cstheme="minorHAnsi"/>
+          <w:b/>
+        </w:rPr>
+      </w:pPr>
+      <w:proofErr w:type="spellStart"/>
+      <w:proofErr w:type="gramStart"/>
+      <w:r>
+        <w:rPr>
+          <w:rFonts w:cstheme="minorHAnsi"/>
+          <w:b/>
+        </w:rPr>
+        <w:t>nameserver</w:t>
+      </w:r>
+      <w:proofErr w:type="spellEnd"/>
+      <w:proofErr w:type="gramEnd"/>
+      <w:r>
+        <w:rPr>
+          <w:rFonts w:cstheme="minorHAnsi"/>
+          <w:b/>
+        </w:rPr>
+        <w:t xml:space="preserve"> 8.8.8.8</w:t>
+      </w:r>
+    </w:p>
+    <w:p>
+      <w:pPr>
+        <w:pStyle w:val="ListParagraph"/>
+        <w:rPr>
+          <w:rFonts w:cstheme="minorHAnsi"/>
+          <w:b/>
+        </w:rPr>
+      </w:pPr>
+      <w:proofErr w:type="spellStart"/>
+      <w:proofErr w:type="gramStart"/>
+      <w:r>
+        <w:rPr>
+          <w:rFonts w:cstheme="minorHAnsi"/>
+          <w:b/>
+        </w:rPr>
+        <w:t>nameserver</w:t>
+      </w:r>
+      <w:proofErr w:type="spellEnd"/>
+      <w:proofErr w:type="gramEnd"/>
+      <w:r>
+        <w:rPr>
+          <w:rFonts w:cstheme="minorHAnsi"/>
+          <w:b/>
+        </w:rPr>
+        <w:t xml:space="preserve"> 8.8.4.4</w:t>
+      </w:r>
+      <w:r>
+        <w:rPr>
+          <w:rFonts w:cstheme="minorHAnsi"/>
+          <w:b/>
+        </w:rPr>
+        <w:br/>
+      </w:r>
+    </w:p>
+    <w:p>
+      <w:pPr>
+        <w:pStyle w:val="ListParagraph"/>
+        <w:rPr>
+          <w:rFonts w:cstheme="minorHAnsi"/>
+        </w:rPr>
+      </w:pPr>
+      <w:proofErr w:type="gramStart"/>
+      <w:r>
+        <w:rPr>
+          <w:rFonts w:cstheme="minorHAnsi"/>
+        </w:rPr>
+        <w:t>then</w:t>
+      </w:r>
+      <w:proofErr w:type="gramEnd"/>
+      <w:r>
+        <w:rPr>
+          <w:rFonts w:cstheme="minorHAnsi"/>
+        </w:rPr>
+        <w:t xml:space="preserve"> run:</w:t>
+      </w:r>
+    </w:p>
+    <w:p>
+      <w:pPr>
+        <w:pStyle w:val="ListParagraph"/>
+        <w:rPr>
+          <w:rFonts w:cstheme="minorHAnsi"/>
+          <w:b/>
+        </w:rPr>
+      </w:pPr>
+      <w:proofErr w:type="spellStart"/>
+      <w:proofErr w:type="gramStart"/>
+      <w:r>
+        <w:rPr>
+          <w:rFonts w:cstheme="minorHAnsi"/>
+          <w:b/>
+        </w:rPr>
+        <w:t>resolvconf</w:t>
+      </w:r>
+      <w:proofErr w:type="spellEnd"/>
+      <w:proofErr w:type="gramEnd"/>
+      <w:r>
+        <w:rPr>
+          <w:rFonts w:cstheme="minorHAnsi"/>
+          <w:b/>
+        </w:rPr>
+        <w:t xml:space="preserve"> --enable-updates</w:t>
+      </w:r>
+    </w:p>
+    <w:p>
+      <w:pPr>
+        <w:pStyle w:val="ListParagraph"/>
+        <w:rPr>
+          <w:rFonts w:cstheme="minorHAnsi"/>
+          <w:b/>
+        </w:rPr>
+      </w:pPr>
+      <w:proofErr w:type="spellStart"/>
+      <w:proofErr w:type="gramStart"/>
+      <w:r>
+        <w:rPr>
+          <w:rFonts w:cstheme="minorHAnsi"/>
+          <w:b/>
+        </w:rPr>
+        <w:t>resolvconf</w:t>
+      </w:r>
+      <w:proofErr w:type="spellEnd"/>
+      <w:proofErr w:type="gramEnd"/>
+      <w:r>
+        <w:rPr>
+          <w:rFonts w:cstheme="minorHAnsi"/>
+          <w:b/>
+        </w:rPr>
+        <w:t xml:space="preserve"> -u</w:t>
+      </w:r>
+    </w:p>
+    <w:p>
+      <w:pPr>
+        <w:pStyle w:val="ListParagraph"/>
+        <w:rPr>
+          <w:rFonts w:cstheme="minorHAnsi"/>
+          <w:b/>
+        </w:rPr>
+      </w:pPr>
+      <w:proofErr w:type="spellStart"/>
+      <w:proofErr w:type="gramStart"/>
+      <w:r>
+        <w:rPr>
+          <w:rFonts w:cstheme="minorHAnsi"/>
+          <w:b/>
+        </w:rPr>
+        <w:t>systemctl</w:t>
+      </w:r>
+      <w:proofErr w:type="spellEnd"/>
+      <w:proofErr w:type="gramEnd"/>
+      <w:r>
+        <w:rPr>
+          <w:rFonts w:cstheme="minorHAnsi"/>
+          <w:b/>
+        </w:rPr>
+        <w:t xml:space="preserve"> restart </w:t>
+      </w:r>
+      <w:proofErr w:type="spellStart"/>
+      <w:r>
+        <w:rPr>
+          <w:rFonts w:cstheme="minorHAnsi"/>
+          <w:b/>
+        </w:rPr>
+        <w:t>resolvconf.service</w:t>
+      </w:r>
+      <w:proofErr w:type="spellEnd"/>
+    </w:p>
+    <w:p>
+      <w:pPr>
+        <w:pStyle w:val="ListParagraph"/>
+        <w:rPr>
+          <w:rFonts w:cstheme="minorHAnsi"/>
+          <w:b/>
+        </w:rPr>
+      </w:pPr>
+      <w:proofErr w:type="spellStart"/>
+      <w:proofErr w:type="gramStart"/>
+      <w:r>
+        <w:rPr>
+          <w:rFonts w:cstheme="minorHAnsi"/>
+          <w:b/>
+        </w:rPr>
+        <w:t>systemctl</w:t>
+      </w:r>
+      <w:proofErr w:type="spellEnd"/>
+      <w:proofErr w:type="gramEnd"/>
+      <w:r>
+        <w:rPr>
+          <w:rFonts w:cstheme="minorHAnsi"/>
+          <w:b/>
+        </w:rPr>
+        <w:t xml:space="preserve"> restart </w:t>
+      </w:r>
+      <w:proofErr w:type="spellStart"/>
+      <w:r>
+        <w:rPr>
+          <w:rFonts w:cstheme="minorHAnsi"/>
+          <w:b/>
+        </w:rPr>
+        <w:t>systemd-resolved.service</w:t>
+      </w:r>
+      <w:proofErr w:type="spellEnd"/>
+    </w:p>
+    <w:p>
+      <w:pPr>
+        <w:pStyle w:val="ListParagraph"/>
+        <w:rPr>
+          <w:rFonts w:cstheme="minorHAnsi"/>
+        </w:rPr>
+      </w:pPr>
+      <w:proofErr w:type="spellStart"/>
+      <w:proofErr w:type="gramStart"/>
+      <w:r>
+        <w:rPr>
+          <w:rFonts w:cstheme="minorHAnsi"/>
+          <w:b/>
+        </w:rPr>
+        <w:t>resolvectl</w:t>
+      </w:r>
+      <w:proofErr w:type="spellEnd"/>
+      <w:proofErr w:type="gramEnd"/>
+      <w:r>
+        <w:rPr>
+          <w:rFonts w:cstheme="minorHAnsi"/>
+          <w:b/>
+        </w:rPr>
+        <w:t xml:space="preserve"> status</w:t>
+      </w:r>
+      <w:r>
+        <w:rPr>
+          <w:rFonts w:cstheme="minorHAnsi"/>
+        </w:rPr>
+        <w:br/>
+      </w:r>
+      <w:bookmarkStart w:id="0" w:name="_GoBack"/>
+      <w:bookmarkEnd w:id="0"/>
     </w:p>
     <w:p>
       <w:pPr>

</xml_diff>

<commit_message>
Further refinements - some ansible changes needed
</commit_message>
<xml_diff>
--- a/30 - R710 Proxmox - PiHole for homelab.docx
+++ b/30 - R710 Proxmox - PiHole for homelab.docx
@@ -1333,18 +1333,120 @@
         </w:rPr>
         <w:br/>
       </w:r>
-    </w:p>
-    <w:p>
-      <w:pPr>
-        <w:pStyle w:val="ListParagraph"/>
-        <w:rPr>
-          <w:rFonts w:cstheme="minorHAnsi"/>
-        </w:rPr>
-      </w:pPr>
-      <w:r>
-        <w:rPr>
-          <w:rFonts w:cstheme="minorHAnsi"/>
-        </w:rPr>
+      <w:r>
+        <w:rPr>
+          <w:rFonts w:cstheme="minorHAnsi"/>
+        </w:rPr>
+        <w:br/>
+        <w:t>[  side Note:</w:t>
+      </w:r>
+      <w:r>
+        <w:rPr>
+          <w:rFonts w:cstheme="minorHAnsi"/>
+        </w:rPr>
+        <w:br/>
+        <w:t xml:space="preserve"> as of 31</w:t>
+      </w:r>
+      <w:r>
+        <w:rPr>
+          <w:rFonts w:cstheme="minorHAnsi"/>
+          <w:vertAlign w:val="superscript"/>
+        </w:rPr>
+        <w:t>st</w:t>
+      </w:r>
+      <w:r>
+        <w:rPr>
+          <w:rFonts w:cstheme="minorHAnsi"/>
+        </w:rPr>
+        <w:t xml:space="preserve"> March 2024 this gets:</w:t>
+      </w:r>
+      <w:r>
+        <w:rPr>
+          <w:rFonts w:cstheme="minorHAnsi"/>
+        </w:rPr>
+        <w:br/>
+      </w:r>
+      <w:proofErr w:type="spellStart"/>
+      <w:r>
+        <w:rPr>
+          <w:rFonts w:cstheme="minorHAnsi"/>
+        </w:rPr>
+        <w:t>Pihole</w:t>
+      </w:r>
+      <w:proofErr w:type="spellEnd"/>
+      <w:r>
+        <w:rPr>
+          <w:rFonts w:cstheme="minorHAnsi"/>
+        </w:rPr>
+        <w:t>: v5.18.2</w:t>
+      </w:r>
+      <w:r>
+        <w:rPr>
+          <w:rFonts w:cstheme="minorHAnsi"/>
+        </w:rPr>
+        <w:br/>
+        <w:t>FTL: v5.25.2</w:t>
+      </w:r>
+      <w:r>
+        <w:rPr>
+          <w:rFonts w:cstheme="minorHAnsi"/>
+        </w:rPr>
+        <w:br/>
+        <w:t>Web Interface: v5.21</w:t>
+      </w:r>
+      <w:r>
+        <w:rPr>
+          <w:rFonts w:cstheme="minorHAnsi"/>
+        </w:rPr>
+        <w:br/>
+      </w:r>
+      <w:r>
+        <w:rPr>
+          <w:rFonts w:cstheme="minorHAnsi"/>
+        </w:rPr>
+        <w:br/>
+        <w:t>May need to install the above versions somehow in the future if in later versions my use of ‘</w:t>
+      </w:r>
+      <w:proofErr w:type="spellStart"/>
+      <w:r>
+        <w:rPr>
+          <w:rFonts w:cstheme="minorHAnsi"/>
+        </w:rPr>
+        <w:t>custom.list</w:t>
+      </w:r>
+      <w:proofErr w:type="spellEnd"/>
+      <w:r>
+        <w:rPr>
+          <w:rFonts w:cstheme="minorHAnsi"/>
+        </w:rPr>
+        <w:t>’ later on stops working</w:t>
+      </w:r>
+      <w:r>
+        <w:rPr>
+          <w:rFonts w:cstheme="minorHAnsi"/>
+        </w:rPr>
+        <w:br/>
+        <w:t>]</w:t>
+      </w:r>
+      <w:r>
+        <w:rPr>
+          <w:rFonts w:cstheme="minorHAnsi"/>
+        </w:rPr>
+        <w:br/>
+      </w:r>
+    </w:p>
+    <w:p>
+      <w:pPr>
+        <w:pStyle w:val="ListParagraph"/>
+        <w:rPr>
+          <w:rFonts w:cstheme="minorHAnsi"/>
+        </w:rPr>
+      </w:pPr>
+      <w:r>
+        <w:rPr>
+          <w:rFonts w:cstheme="minorHAnsi"/>
+        </w:rPr>
+        <w:lastRenderedPageBreak/>
         <w:t>This will quickly appear and may also disappear quickly:</w:t>
       </w:r>
     </w:p>
@@ -1360,7 +1462,6 @@
           <w:noProof/>
           <w:lang w:eastAsia="en-GB"/>
         </w:rPr>
-        <w:lastRenderedPageBreak/>
         <w:drawing>
           <wp:inline distT="0" distB="0" distL="0" distR="0" wp14:anchorId="535E8DC7" wp14:editId="5600CAC2">
             <wp:extent cx="2450123" cy="3027501"/>
@@ -2112,7 +2213,7 @@
                   <pic:spPr>
                     <a:xfrm>
                       <a:off x="0" y="0"/>
-                      <a:ext cx="5290520" cy="4145198"/>
+                      <a:ext cx="5269523" cy="4128747"/>
                     </a:xfrm>
                     <a:prstGeom prst="rect">
                       <a:avLst/>
@@ -2462,7 +2563,19 @@
         <w:rPr>
           <w:rFonts w:cstheme="minorHAnsi"/>
         </w:rPr>
-        <w:t xml:space="preserve"> Address as per the one set up as seen in the lower section ‘List of local DNS domains.</w:t>
+        <w:t xml:space="preserve"> Address as per the one set up as seen in the lower section ‘List of local DNS domains</w:t>
+      </w:r>
+      <w:r>
+        <w:rPr>
+          <w:rFonts w:cstheme="minorHAnsi"/>
+        </w:rPr>
+        <w:t xml:space="preserve"> above</w:t>
+      </w:r>
+      <w:r>
+        <w:rPr>
+          <w:rFonts w:cstheme="minorHAnsi"/>
+        </w:rPr>
+        <w:t>.</w:t>
       </w:r>
       <w:r>
         <w:rPr>
@@ -2678,6 +2791,7 @@
         <w:rPr>
           <w:rFonts w:cstheme="minorHAnsi"/>
         </w:rPr>
+        <w:lastRenderedPageBreak/>
         <w:t xml:space="preserve">            - 192.168.124.180/24</w:t>
       </w:r>
     </w:p>
@@ -2692,7 +2806,6 @@
         <w:rPr>
           <w:rFonts w:cstheme="minorHAnsi"/>
         </w:rPr>
-        <w:lastRenderedPageBreak/>
         <w:t xml:space="preserve">            gateway4: 192.168.124.1</w:t>
       </w:r>
     </w:p>
@@ -3091,8 +3204,16 @@
         <w:rPr>
           <w:rFonts w:cstheme="minorHAnsi"/>
         </w:rPr>
-        <w:t>Log back into the changed VM and if all is well, the following should work:</w:t>
-      </w:r>
+        <w:t>Log back into the changed VM and if all is well, the following should work</w:t>
+      </w:r>
+      <w:proofErr w:type="gramStart"/>
+      <w:r>
+        <w:rPr>
+          <w:rFonts w:cstheme="minorHAnsi"/>
+        </w:rPr>
+        <w:t>:</w:t>
+      </w:r>
+      <w:proofErr w:type="gramEnd"/>
       <w:r>
         <w:rPr>
           <w:rFonts w:cstheme="minorHAnsi"/>
@@ -3105,6 +3226,19 @@
         </w:rPr>
         <w:br/>
         <w:t>ping management-1.prox3</w:t>
+      </w:r>
+      <w:r>
+        <w:rPr>
+          <w:rFonts w:cstheme="minorHAnsi"/>
+        </w:rPr>
+        <w:br/>
+      </w:r>
+      <w:r>
+        <w:rPr>
+          <w:rFonts w:cstheme="minorHAnsi"/>
+        </w:rPr>
+        <w:br/>
+        <w:t>This achieves a simple test to see that things are working.</w:t>
       </w:r>
       <w:r>
         <w:rPr>
@@ -3121,292 +3255,21 @@
           <w:numId w:val="3"/>
         </w:numPr>
         <w:rPr>
-          <w:rFonts w:cstheme="minorHAnsi"/>
-        </w:rPr>
-      </w:pPr>
-      <w:r>
-        <w:rPr>
-          <w:rFonts w:cstheme="minorHAnsi"/>
-        </w:rPr>
-        <w:t xml:space="preserve">Add any other needed local DNS names in </w:t>
-      </w:r>
-      <w:proofErr w:type="spellStart"/>
-      <w:r>
-        <w:rPr>
-          <w:rFonts w:cstheme="minorHAnsi"/>
-        </w:rPr>
-        <w:t>Pihole</w:t>
-      </w:r>
-      <w:proofErr w:type="spellEnd"/>
-      <w:r>
-        <w:rPr>
-          <w:rFonts w:cstheme="minorHAnsi"/>
-        </w:rPr>
-        <w:t>, and remove the above example.</w:t>
-      </w:r>
-      <w:r>
-        <w:rPr>
-          <w:rFonts w:cstheme="minorHAnsi"/>
-        </w:rPr>
-        <w:br/>
-        <w:t>NOTE: Domain names need to have a minimum of one dot in them because the following fails:</w:t>
-      </w:r>
-      <w:r>
-        <w:rPr>
-          <w:rFonts w:cstheme="minorHAnsi"/>
-        </w:rPr>
-        <w:br/>
-      </w:r>
-      <w:r>
-        <w:rPr>
-          <w:rFonts w:cstheme="minorHAnsi"/>
-          <w:b/>
-        </w:rPr>
-        <w:t xml:space="preserve">ping </w:t>
-      </w:r>
-      <w:proofErr w:type="spellStart"/>
-      <w:r>
-        <w:rPr>
-          <w:rFonts w:cstheme="minorHAnsi"/>
-          <w:b/>
-        </w:rPr>
-        <w:t>pki</w:t>
-      </w:r>
-      <w:proofErr w:type="spellEnd"/>
-    </w:p>
-    <w:p>
-      <w:pPr>
-        <w:pStyle w:val="ListParagraph"/>
-        <w:rPr>
-          <w:rFonts w:cstheme="minorHAnsi"/>
-        </w:rPr>
-      </w:pPr>
-      <w:proofErr w:type="gramStart"/>
-      <w:r>
-        <w:rPr>
-          <w:rFonts w:cstheme="minorHAnsi"/>
-        </w:rPr>
-        <w:t>ping</w:t>
-      </w:r>
-      <w:proofErr w:type="gramEnd"/>
-      <w:r>
-        <w:rPr>
-          <w:rFonts w:cstheme="minorHAnsi"/>
-        </w:rPr>
-        <w:t xml:space="preserve">: </w:t>
-      </w:r>
-      <w:proofErr w:type="spellStart"/>
-      <w:r>
-        <w:rPr>
-          <w:rFonts w:cstheme="minorHAnsi"/>
-        </w:rPr>
-        <w:t>pki</w:t>
-      </w:r>
-      <w:proofErr w:type="spellEnd"/>
-      <w:r>
-        <w:rPr>
-          <w:rFonts w:cstheme="minorHAnsi"/>
-        </w:rPr>
-        <w:t>: Temporary failure in name resolution</w:t>
-      </w:r>
-      <w:r>
-        <w:rPr>
-          <w:rFonts w:cstheme="minorHAnsi"/>
-        </w:rPr>
-        <w:br/>
-      </w:r>
-      <w:r>
-        <w:rPr>
-          <w:rFonts w:cstheme="minorHAnsi"/>
-        </w:rPr>
-        <w:br/>
-        <w:t>BUT, this works:</w:t>
-      </w:r>
-      <w:r>
-        <w:rPr>
-          <w:rFonts w:cstheme="minorHAnsi"/>
-        </w:rPr>
-        <w:br/>
-      </w:r>
-      <w:r>
-        <w:rPr>
-          <w:rFonts w:cstheme="minorHAnsi"/>
-          <w:b/>
-        </w:rPr>
-        <w:t>ping pki.p3</w:t>
-      </w:r>
-    </w:p>
-    <w:p>
-      <w:pPr>
-        <w:pStyle w:val="ListParagraph"/>
-        <w:rPr>
-          <w:rFonts w:cstheme="minorHAnsi"/>
-        </w:rPr>
-      </w:pPr>
-      <w:r>
-        <w:rPr>
-          <w:rFonts w:cstheme="minorHAnsi"/>
-        </w:rPr>
-        <w:t>PING pki.p3 (192.168.124.164) 56(84) bytes of data.</w:t>
-      </w:r>
-    </w:p>
-    <w:p>
-      <w:pPr>
-        <w:pStyle w:val="ListParagraph"/>
-        <w:rPr>
-          <w:rFonts w:cstheme="minorHAnsi"/>
-        </w:rPr>
-      </w:pPr>
-      <w:r>
-        <w:rPr>
-          <w:rFonts w:cstheme="minorHAnsi"/>
-        </w:rPr>
-        <w:t xml:space="preserve">64 bytes from management-1 (192.168.124.164): </w:t>
-      </w:r>
-      <w:proofErr w:type="spellStart"/>
-      <w:r>
-        <w:rPr>
-          <w:rFonts w:cstheme="minorHAnsi"/>
-        </w:rPr>
-        <w:t>icmp_seq</w:t>
-      </w:r>
-      <w:proofErr w:type="spellEnd"/>
-      <w:r>
-        <w:rPr>
-          <w:rFonts w:cstheme="minorHAnsi"/>
-        </w:rPr>
-        <w:t xml:space="preserve">=1 </w:t>
-      </w:r>
-      <w:proofErr w:type="spellStart"/>
-      <w:r>
-        <w:rPr>
-          <w:rFonts w:cstheme="minorHAnsi"/>
-        </w:rPr>
-        <w:t>ttl</w:t>
-      </w:r>
-      <w:proofErr w:type="spellEnd"/>
-      <w:r>
-        <w:rPr>
-          <w:rFonts w:cstheme="minorHAnsi"/>
-        </w:rPr>
-        <w:t xml:space="preserve">=64 time=0.243 </w:t>
-      </w:r>
-      <w:proofErr w:type="spellStart"/>
-      <w:r>
-        <w:rPr>
-          <w:rFonts w:cstheme="minorHAnsi"/>
-        </w:rPr>
-        <w:t>ms</w:t>
-      </w:r>
-      <w:proofErr w:type="spellEnd"/>
-    </w:p>
-    <w:p>
-      <w:pPr>
-        <w:pStyle w:val="ListParagraph"/>
-        <w:rPr>
-          <w:rFonts w:cstheme="minorHAnsi"/>
-        </w:rPr>
-      </w:pPr>
-      <w:r>
-        <w:rPr>
-          <w:rFonts w:cstheme="minorHAnsi"/>
-        </w:rPr>
-        <w:t xml:space="preserve">64 bytes from management-1 (192.168.124.164): </w:t>
-      </w:r>
-      <w:proofErr w:type="spellStart"/>
-      <w:r>
-        <w:rPr>
-          <w:rFonts w:cstheme="minorHAnsi"/>
-        </w:rPr>
-        <w:t>icmp_seq</w:t>
-      </w:r>
-      <w:proofErr w:type="spellEnd"/>
-      <w:r>
-        <w:rPr>
-          <w:rFonts w:cstheme="minorHAnsi"/>
-        </w:rPr>
-        <w:t xml:space="preserve">=2 </w:t>
-      </w:r>
-      <w:proofErr w:type="spellStart"/>
-      <w:r>
-        <w:rPr>
-          <w:rFonts w:cstheme="minorHAnsi"/>
-        </w:rPr>
-        <w:t>ttl</w:t>
-      </w:r>
-      <w:proofErr w:type="spellEnd"/>
-      <w:r>
-        <w:rPr>
-          <w:rFonts w:cstheme="minorHAnsi"/>
-        </w:rPr>
-        <w:t xml:space="preserve">=64 time=0.206 </w:t>
-      </w:r>
-      <w:proofErr w:type="spellStart"/>
-      <w:r>
-        <w:rPr>
-          <w:rFonts w:cstheme="minorHAnsi"/>
-        </w:rPr>
-        <w:t>ms</w:t>
-      </w:r>
-      <w:proofErr w:type="spellEnd"/>
-      <w:r>
-        <w:rPr>
-          <w:rFonts w:cstheme="minorHAnsi"/>
-        </w:rPr>
-        <w:br/>
-      </w:r>
-    </w:p>
-    <w:p>
-      <w:pPr>
-        <w:pStyle w:val="ListParagraph"/>
-        <w:rPr>
-          <w:rFonts w:cstheme="minorHAnsi"/>
-        </w:rPr>
-      </w:pPr>
-      <w:r>
-        <w:rPr>
-          <w:rFonts w:cstheme="minorHAnsi"/>
-        </w:rPr>
-        <w:t>So, all VM’s on prox3 box are to have “</w:t>
-      </w:r>
-      <w:r>
-        <w:rPr>
-          <w:rFonts w:cstheme="minorHAnsi"/>
-          <w:highlight w:val="yellow"/>
-        </w:rPr>
-        <w:t>.p3</w:t>
-      </w:r>
-      <w:r>
-        <w:rPr>
-          <w:rFonts w:cstheme="minorHAnsi"/>
-        </w:rPr>
-        <w:t>” as a suffix to their name for their domain name.</w:t>
-      </w:r>
-    </w:p>
-    <w:p>
-      <w:pPr>
-        <w:pStyle w:val="ListParagraph"/>
-        <w:rPr>
-          <w:rFonts w:cstheme="minorHAnsi"/>
-        </w:rPr>
-      </w:pPr>
-    </w:p>
-    <w:p>
-      <w:pPr>
-        <w:pStyle w:val="ListParagraph"/>
-        <w:numPr>
-          <w:ilvl w:val="0"/>
-          <w:numId w:val="3"/>
-        </w:numPr>
-        <w:rPr>
-          <w:rFonts w:cstheme="minorHAnsi"/>
-        </w:rPr>
-      </w:pPr>
-      <w:r>
-        <w:rPr>
-          <w:rFonts w:cstheme="minorHAnsi"/>
-        </w:rPr>
-        <w:t xml:space="preserve">If you make a mistake in the naming of a VM or need to change it, log into the </w:t>
+          <w:rFonts w:ascii="Courier New" w:hAnsi="Courier New" w:cs="Courier New"/>
+          <w:b/>
+        </w:rPr>
+      </w:pPr>
+      <w:r>
+        <w:rPr>
+          <w:rFonts w:cstheme="minorHAnsi"/>
+        </w:rPr>
+        <w:t>For other needed local DNS, l</w:t>
+      </w:r>
+      <w:r>
+        <w:rPr>
+          <w:rFonts w:cstheme="minorHAnsi"/>
+        </w:rPr>
+        <w:t xml:space="preserve">og into the </w:t>
       </w:r>
       <w:proofErr w:type="spellStart"/>
       <w:r>
@@ -3494,6 +3357,572 @@
           <w:rFonts w:cstheme="minorHAnsi"/>
         </w:rPr>
         <w:br/>
+      </w:r>
+      <w:r>
+        <w:rPr>
+          <w:rFonts w:cstheme="minorHAnsi"/>
+        </w:rPr>
+        <w:t xml:space="preserve">For </w:t>
+      </w:r>
+      <w:proofErr w:type="spellStart"/>
+      <w:r>
+        <w:rPr>
+          <w:rFonts w:cstheme="minorHAnsi"/>
+        </w:rPr>
+        <w:t>homelab</w:t>
+      </w:r>
+      <w:proofErr w:type="spellEnd"/>
+      <w:r>
+        <w:rPr>
+          <w:rFonts w:cstheme="minorHAnsi"/>
+        </w:rPr>
+        <w:t xml:space="preserve"> we don’t want domain names of format ‘</w:t>
+      </w:r>
+      <w:r>
+        <w:rPr>
+          <w:rFonts w:cstheme="minorHAnsi"/>
+          <w:b/>
+        </w:rPr>
+        <w:t>management-1.p3</w:t>
+      </w:r>
+      <w:r>
+        <w:rPr>
+          <w:rFonts w:cstheme="minorHAnsi"/>
+        </w:rPr>
+        <w:t>’ because ‘</w:t>
+      </w:r>
+      <w:proofErr w:type="spellStart"/>
+      <w:r>
+        <w:rPr>
+          <w:rFonts w:cstheme="minorHAnsi"/>
+          <w:b/>
+        </w:rPr>
+        <w:t>pki</w:t>
+      </w:r>
+      <w:proofErr w:type="spellEnd"/>
+      <w:r>
+        <w:rPr>
+          <w:rFonts w:cstheme="minorHAnsi"/>
+        </w:rPr>
+        <w:t>’ is not playing ball with a domain name of ‘</w:t>
+      </w:r>
+      <w:r>
+        <w:rPr>
+          <w:rFonts w:cstheme="minorHAnsi"/>
+          <w:b/>
+        </w:rPr>
+        <w:t>pki.p3</w:t>
+      </w:r>
+      <w:r>
+        <w:rPr>
+          <w:rFonts w:cstheme="minorHAnsi"/>
+        </w:rPr>
+        <w:t>’ … but it is happy with just ‘</w:t>
+      </w:r>
+      <w:proofErr w:type="spellStart"/>
+      <w:r>
+        <w:rPr>
+          <w:rFonts w:cstheme="minorHAnsi"/>
+          <w:b/>
+        </w:rPr>
+        <w:t>pki</w:t>
+      </w:r>
+      <w:proofErr w:type="spellEnd"/>
+      <w:r>
+        <w:rPr>
+          <w:rFonts w:cstheme="minorHAnsi"/>
+        </w:rPr>
+        <w:t>’ …</w:t>
+      </w:r>
+      <w:r>
+        <w:rPr>
+          <w:rFonts w:cstheme="minorHAnsi"/>
+        </w:rPr>
+        <w:br/>
+        <w:t xml:space="preserve">So replace the one line in </w:t>
+      </w:r>
+      <w:proofErr w:type="spellStart"/>
+      <w:r>
+        <w:rPr>
+          <w:rFonts w:cstheme="minorHAnsi"/>
+          <w:b/>
+        </w:rPr>
+        <w:t>custom.list</w:t>
+      </w:r>
+      <w:proofErr w:type="spellEnd"/>
+      <w:r>
+        <w:rPr>
+          <w:rFonts w:cstheme="minorHAnsi"/>
+        </w:rPr>
+        <w:t xml:space="preserve"> with:</w:t>
+      </w:r>
+      <w:r>
+        <w:rPr>
+          <w:rFonts w:cstheme="minorHAnsi"/>
+        </w:rPr>
+        <w:br/>
+      </w:r>
+      <w:r>
+        <w:rPr>
+          <w:rFonts w:cstheme="minorHAnsi"/>
+        </w:rPr>
+        <w:br/>
+      </w:r>
+      <w:r>
+        <w:rPr>
+          <w:rFonts w:ascii="Courier New" w:hAnsi="Courier New" w:cs="Courier New"/>
+          <w:b/>
+        </w:rPr>
+        <w:t>192.168.124.164 management-1</w:t>
+      </w:r>
+    </w:p>
+    <w:p>
+      <w:pPr>
+        <w:pStyle w:val="ListParagraph"/>
+        <w:rPr>
+          <w:rFonts w:ascii="Courier New" w:hAnsi="Courier New" w:cs="Courier New"/>
+          <w:b/>
+        </w:rPr>
+      </w:pPr>
+      <w:r>
+        <w:rPr>
+          <w:rFonts w:ascii="Courier New" w:hAnsi="Courier New" w:cs="Courier New"/>
+          <w:b/>
+        </w:rPr>
+        <w:t xml:space="preserve">192.168.124.164 </w:t>
+      </w:r>
+      <w:proofErr w:type="spellStart"/>
+      <w:r>
+        <w:rPr>
+          <w:rFonts w:ascii="Courier New" w:hAnsi="Courier New" w:cs="Courier New"/>
+          <w:b/>
+        </w:rPr>
+        <w:t>pki</w:t>
+      </w:r>
+      <w:proofErr w:type="spellEnd"/>
+    </w:p>
+    <w:p>
+      <w:pPr>
+        <w:pStyle w:val="ListParagraph"/>
+        <w:rPr>
+          <w:rFonts w:ascii="Courier New" w:hAnsi="Courier New" w:cs="Courier New"/>
+          <w:b/>
+        </w:rPr>
+      </w:pPr>
+      <w:r>
+        <w:rPr>
+          <w:rFonts w:ascii="Courier New" w:hAnsi="Courier New" w:cs="Courier New"/>
+          <w:b/>
+        </w:rPr>
+        <w:t>192.</w:t>
+      </w:r>
+      <w:r>
+        <w:rPr>
+          <w:rFonts w:ascii="Courier New" w:hAnsi="Courier New" w:cs="Courier New"/>
+          <w:b/>
+        </w:rPr>
+        <w:t>168.124.165 concourseworker-1</w:t>
+      </w:r>
+    </w:p>
+    <w:p>
+      <w:pPr>
+        <w:pStyle w:val="ListParagraph"/>
+        <w:rPr>
+          <w:rFonts w:ascii="Courier New" w:hAnsi="Courier New" w:cs="Courier New"/>
+          <w:b/>
+        </w:rPr>
+      </w:pPr>
+      <w:r>
+        <w:rPr>
+          <w:rFonts w:ascii="Courier New" w:hAnsi="Courier New" w:cs="Courier New"/>
+          <w:b/>
+        </w:rPr>
+        <w:t>192.168.124.166 concourse-web</w:t>
+      </w:r>
+    </w:p>
+    <w:p>
+      <w:pPr>
+        <w:pStyle w:val="ListParagraph"/>
+        <w:rPr>
+          <w:rFonts w:ascii="Courier New" w:hAnsi="Courier New" w:cs="Courier New"/>
+          <w:b/>
+        </w:rPr>
+      </w:pPr>
+      <w:r>
+        <w:rPr>
+          <w:rFonts w:ascii="Courier New" w:hAnsi="Courier New" w:cs="Courier New"/>
+          <w:b/>
+        </w:rPr>
+        <w:t>192.168.124.167 bastion-1</w:t>
+      </w:r>
+    </w:p>
+    <w:p>
+      <w:pPr>
+        <w:pStyle w:val="ListParagraph"/>
+        <w:rPr>
+          <w:rFonts w:ascii="Courier New" w:hAnsi="Courier New" w:cs="Courier New"/>
+          <w:b/>
+        </w:rPr>
+      </w:pPr>
+      <w:r>
+        <w:rPr>
+          <w:rFonts w:ascii="Courier New" w:hAnsi="Courier New" w:cs="Courier New"/>
+          <w:b/>
+        </w:rPr>
+        <w:t>192.168.124.168 web-1</w:t>
+      </w:r>
+    </w:p>
+    <w:p>
+      <w:pPr>
+        <w:pStyle w:val="ListParagraph"/>
+        <w:rPr>
+          <w:rFonts w:ascii="Courier New" w:hAnsi="Courier New" w:cs="Courier New"/>
+          <w:b/>
+        </w:rPr>
+      </w:pPr>
+      <w:r>
+        <w:rPr>
+          <w:rFonts w:ascii="Courier New" w:hAnsi="Courier New" w:cs="Courier New"/>
+          <w:b/>
+        </w:rPr>
+        <w:t>192.168.124.169 webasg-1</w:t>
+      </w:r>
+    </w:p>
+    <w:p>
+      <w:pPr>
+        <w:pStyle w:val="ListParagraph"/>
+        <w:rPr>
+          <w:rFonts w:ascii="Courier New" w:hAnsi="Courier New" w:cs="Courier New"/>
+          <w:b/>
+        </w:rPr>
+      </w:pPr>
+      <w:r>
+        <w:rPr>
+          <w:rFonts w:ascii="Courier New" w:hAnsi="Courier New" w:cs="Courier New"/>
+          <w:b/>
+        </w:rPr>
+        <w:t>192.168.124.170 consul-1</w:t>
+      </w:r>
+    </w:p>
+    <w:p>
+      <w:pPr>
+        <w:pStyle w:val="ListParagraph"/>
+        <w:rPr>
+          <w:rFonts w:ascii="Courier New" w:hAnsi="Courier New" w:cs="Courier New"/>
+          <w:b/>
+        </w:rPr>
+      </w:pPr>
+      <w:r>
+        <w:rPr>
+          <w:rFonts w:ascii="Courier New" w:hAnsi="Courier New" w:cs="Courier New"/>
+          <w:b/>
+        </w:rPr>
+        <w:t>192.168.124.170 nomad-1</w:t>
+      </w:r>
+    </w:p>
+    <w:p>
+      <w:pPr>
+        <w:pStyle w:val="ListParagraph"/>
+        <w:rPr>
+          <w:rFonts w:ascii="Courier New" w:hAnsi="Courier New" w:cs="Courier New"/>
+          <w:b/>
+        </w:rPr>
+      </w:pPr>
+      <w:r>
+        <w:rPr>
+          <w:rFonts w:ascii="Courier New" w:hAnsi="Courier New" w:cs="Courier New"/>
+          <w:b/>
+        </w:rPr>
+        <w:t>192.168.124.171 consul-2</w:t>
+      </w:r>
+    </w:p>
+    <w:p>
+      <w:pPr>
+        <w:pStyle w:val="ListParagraph"/>
+        <w:rPr>
+          <w:rFonts w:ascii="Courier New" w:hAnsi="Courier New" w:cs="Courier New"/>
+          <w:b/>
+        </w:rPr>
+      </w:pPr>
+      <w:r>
+        <w:rPr>
+          <w:rFonts w:ascii="Courier New" w:hAnsi="Courier New" w:cs="Courier New"/>
+          <w:b/>
+        </w:rPr>
+        <w:t>192.168.124.171 nomad-2</w:t>
+      </w:r>
+    </w:p>
+    <w:p>
+      <w:pPr>
+        <w:pStyle w:val="ListParagraph"/>
+        <w:rPr>
+          <w:rFonts w:ascii="Courier New" w:hAnsi="Courier New" w:cs="Courier New"/>
+          <w:b/>
+        </w:rPr>
+      </w:pPr>
+      <w:r>
+        <w:rPr>
+          <w:rFonts w:ascii="Courier New" w:hAnsi="Courier New" w:cs="Courier New"/>
+          <w:b/>
+        </w:rPr>
+        <w:t>192.168.124.172 consul-3</w:t>
+      </w:r>
+    </w:p>
+    <w:p>
+      <w:pPr>
+        <w:pStyle w:val="ListParagraph"/>
+        <w:rPr>
+          <w:rFonts w:ascii="Courier New" w:hAnsi="Courier New" w:cs="Courier New"/>
+          <w:b/>
+        </w:rPr>
+      </w:pPr>
+      <w:r>
+        <w:rPr>
+          <w:rFonts w:ascii="Courier New" w:hAnsi="Courier New" w:cs="Courier New"/>
+          <w:b/>
+        </w:rPr>
+        <w:t>192.168.124.172 nomad-3</w:t>
+      </w:r>
+    </w:p>
+    <w:p>
+      <w:pPr>
+        <w:pStyle w:val="ListParagraph"/>
+        <w:rPr>
+          <w:rFonts w:ascii="Courier New" w:hAnsi="Courier New" w:cs="Courier New"/>
+          <w:b/>
+        </w:rPr>
+      </w:pPr>
+      <w:r>
+        <w:rPr>
+          <w:rFonts w:ascii="Courier New" w:hAnsi="Courier New" w:cs="Courier New"/>
+          <w:b/>
+        </w:rPr>
+        <w:t>192.168.124.173 vault-1</w:t>
+      </w:r>
+    </w:p>
+    <w:p>
+      <w:pPr>
+        <w:pStyle w:val="ListParagraph"/>
+        <w:rPr>
+          <w:rFonts w:ascii="Courier New" w:hAnsi="Courier New" w:cs="Courier New"/>
+          <w:b/>
+        </w:rPr>
+      </w:pPr>
+      <w:r>
+        <w:rPr>
+          <w:rFonts w:ascii="Courier New" w:hAnsi="Courier New" w:cs="Courier New"/>
+          <w:b/>
+        </w:rPr>
+        <w:t>192.168.124.174 vault-2</w:t>
+      </w:r>
+    </w:p>
+    <w:p>
+      <w:pPr>
+        <w:pStyle w:val="ListParagraph"/>
+        <w:rPr>
+          <w:rFonts w:ascii="Courier New" w:hAnsi="Courier New" w:cs="Courier New"/>
+          <w:b/>
+        </w:rPr>
+      </w:pPr>
+      <w:r>
+        <w:rPr>
+          <w:rFonts w:ascii="Courier New" w:hAnsi="Courier New" w:cs="Courier New"/>
+          <w:b/>
+        </w:rPr>
+        <w:lastRenderedPageBreak/>
+        <w:t>192.168.124.175 vault-3</w:t>
+      </w:r>
+    </w:p>
+    <w:p>
+      <w:pPr>
+        <w:pStyle w:val="ListParagraph"/>
+        <w:rPr>
+          <w:rFonts w:ascii="Courier New" w:hAnsi="Courier New" w:cs="Courier New"/>
+          <w:b/>
+        </w:rPr>
+      </w:pPr>
+      <w:r>
+        <w:rPr>
+          <w:rFonts w:ascii="Courier New" w:hAnsi="Courier New" w:cs="Courier New"/>
+          <w:b/>
+        </w:rPr>
+        <w:t>1</w:t>
+      </w:r>
+      <w:r>
+        <w:rPr>
+          <w:rFonts w:ascii="Courier New" w:hAnsi="Courier New" w:cs="Courier New"/>
+          <w:b/>
+        </w:rPr>
+        <w:t>92.168.124.176 concourse-</w:t>
+      </w:r>
+      <w:proofErr w:type="spellStart"/>
+      <w:r>
+        <w:rPr>
+          <w:rFonts w:ascii="Courier New" w:hAnsi="Courier New" w:cs="Courier New"/>
+          <w:b/>
+        </w:rPr>
+        <w:t>psql</w:t>
+      </w:r>
+      <w:proofErr w:type="spellEnd"/>
+    </w:p>
+    <w:p>
+      <w:pPr>
+        <w:pStyle w:val="ListParagraph"/>
+        <w:rPr>
+          <w:rFonts w:ascii="Courier New" w:hAnsi="Courier New" w:cs="Courier New"/>
+          <w:b/>
+        </w:rPr>
+      </w:pPr>
+      <w:r>
+        <w:rPr>
+          <w:rFonts w:ascii="Courier New" w:hAnsi="Courier New" w:cs="Courier New"/>
+          <w:b/>
+        </w:rPr>
+        <w:t>192.168.124.177 gitea-1</w:t>
+      </w:r>
+    </w:p>
+    <w:p>
+      <w:pPr>
+        <w:pStyle w:val="ListParagraph"/>
+        <w:rPr>
+          <w:rFonts w:ascii="Courier New" w:hAnsi="Courier New" w:cs="Courier New"/>
+          <w:b/>
+        </w:rPr>
+      </w:pPr>
+      <w:r>
+        <w:rPr>
+          <w:rFonts w:ascii="Courier New" w:hAnsi="Courier New" w:cs="Courier New"/>
+          <w:b/>
+        </w:rPr>
+        <w:t>192.168.124.178 logstash-1</w:t>
+      </w:r>
+    </w:p>
+    <w:p>
+      <w:pPr>
+        <w:pStyle w:val="ListParagraph"/>
+        <w:rPr>
+          <w:rFonts w:ascii="Courier New" w:hAnsi="Courier New" w:cs="Courier New"/>
+          <w:b/>
+        </w:rPr>
+      </w:pPr>
+      <w:r>
+        <w:rPr>
+          <w:rFonts w:ascii="Courier New" w:hAnsi="Courier New" w:cs="Courier New"/>
+          <w:b/>
+        </w:rPr>
+        <w:t>192.168.124.179 elastic-1</w:t>
+      </w:r>
+    </w:p>
+    <w:p>
+      <w:pPr>
+        <w:pStyle w:val="ListParagraph"/>
+        <w:rPr>
+          <w:rFonts w:ascii="Courier New" w:hAnsi="Courier New" w:cs="Courier New"/>
+          <w:b/>
+        </w:rPr>
+      </w:pPr>
+      <w:r>
+        <w:rPr>
+          <w:rFonts w:ascii="Courier New" w:hAnsi="Courier New" w:cs="Courier New"/>
+          <w:b/>
+        </w:rPr>
+        <w:t>192.168.124.180 kibana-1</w:t>
+      </w:r>
+    </w:p>
+    <w:p>
+      <w:pPr>
+        <w:pStyle w:val="ListParagraph"/>
+        <w:rPr>
+          <w:rFonts w:ascii="Courier New" w:hAnsi="Courier New" w:cs="Courier New"/>
+          <w:b/>
+        </w:rPr>
+      </w:pPr>
+      <w:r>
+        <w:rPr>
+          <w:rFonts w:ascii="Courier New" w:hAnsi="Courier New" w:cs="Courier New"/>
+          <w:b/>
+        </w:rPr>
+        <w:t>192.168.124.181 prometheus-1</w:t>
+      </w:r>
+    </w:p>
+    <w:p>
+      <w:pPr>
+        <w:pStyle w:val="ListParagraph"/>
+        <w:rPr>
+          <w:rFonts w:ascii="Courier New" w:hAnsi="Courier New" w:cs="Courier New"/>
+          <w:b/>
+        </w:rPr>
+      </w:pPr>
+      <w:r>
+        <w:rPr>
+          <w:rFonts w:ascii="Courier New" w:hAnsi="Courier New" w:cs="Courier New"/>
+          <w:b/>
+        </w:rPr>
+        <w:t xml:space="preserve">192.168.124.182 </w:t>
+      </w:r>
+      <w:proofErr w:type="spellStart"/>
+      <w:r>
+        <w:rPr>
+          <w:rFonts w:ascii="Courier New" w:hAnsi="Courier New" w:cs="Courier New"/>
+          <w:b/>
+        </w:rPr>
+        <w:t>grafana-psql</w:t>
+      </w:r>
+      <w:proofErr w:type="spellEnd"/>
+    </w:p>
+    <w:p>
+      <w:pPr>
+        <w:pStyle w:val="ListParagraph"/>
+        <w:rPr>
+          <w:rFonts w:ascii="Courier New" w:hAnsi="Courier New" w:cs="Courier New"/>
+          <w:b/>
+        </w:rPr>
+      </w:pPr>
+      <w:r>
+        <w:rPr>
+          <w:rFonts w:ascii="Courier New" w:hAnsi="Courier New" w:cs="Courier New"/>
+          <w:b/>
+        </w:rPr>
+        <w:t>192.168.124.183 w</w:t>
+      </w:r>
+      <w:r>
+        <w:rPr>
+          <w:rFonts w:ascii="Courier New" w:hAnsi="Courier New" w:cs="Courier New"/>
+          <w:b/>
+        </w:rPr>
+        <w:t>ebasg-2</w:t>
+      </w:r>
+    </w:p>
+    <w:p>
+      <w:pPr>
+        <w:pStyle w:val="ListParagraph"/>
+        <w:rPr>
+          <w:rFonts w:cstheme="minorHAnsi"/>
+        </w:rPr>
+      </w:pPr>
+      <w:r>
+        <w:rPr>
+          <w:rFonts w:ascii="Courier New" w:hAnsi="Courier New" w:cs="Courier New"/>
+          <w:b/>
+        </w:rPr>
+        <w:t>192.168.124.184 webasg-3</w:t>
+      </w:r>
+      <w:r>
+        <w:rPr>
+          <w:rFonts w:cstheme="minorHAnsi"/>
+        </w:rPr>
+        <w:br/>
+      </w:r>
+      <w:r>
+        <w:rPr>
+          <w:rFonts w:cstheme="minorHAnsi"/>
+        </w:rPr>
+        <w:br/>
+      </w:r>
+      <w:r>
+        <w:rPr>
+          <w:rFonts w:cstheme="minorHAnsi"/>
+        </w:rPr>
         <w:t>and save.</w:t>
       </w:r>
       <w:r>
@@ -3501,6 +3930,59 @@
           <w:rFonts w:cstheme="minorHAnsi"/>
         </w:rPr>
         <w:br/>
+        <w:t xml:space="preserve">(Note: </w:t>
+      </w:r>
+      <w:proofErr w:type="spellStart"/>
+      <w:r>
+        <w:rPr>
+          <w:rFonts w:cstheme="minorHAnsi"/>
+        </w:rPr>
+        <w:t>Pihole</w:t>
+      </w:r>
+      <w:proofErr w:type="spellEnd"/>
+      <w:r>
+        <w:rPr>
+          <w:rFonts w:cstheme="minorHAnsi"/>
+        </w:rPr>
+        <w:t xml:space="preserve"> won’t allow the entry of a domain name as a single word</w:t>
+      </w:r>
+      <w:r>
+        <w:rPr>
+          <w:rFonts w:cstheme="minorHAnsi"/>
+        </w:rPr>
+        <w:t xml:space="preserve"> in the user interface</w:t>
+      </w:r>
+      <w:r>
+        <w:rPr>
+          <w:rFonts w:cstheme="minorHAnsi"/>
+        </w:rPr>
+        <w:t>, it only allows the format: example.com … but editing the file gets something that seems to work</w:t>
+      </w:r>
+      <w:r>
+        <w:rPr>
+          <w:rFonts w:cstheme="minorHAnsi"/>
+        </w:rPr>
+        <w:t xml:space="preserve"> for </w:t>
+      </w:r>
+      <w:proofErr w:type="spellStart"/>
+      <w:r>
+        <w:rPr>
+          <w:rFonts w:cstheme="minorHAnsi"/>
+        </w:rPr>
+        <w:t>homelab</w:t>
+      </w:r>
+      <w:proofErr w:type="spellEnd"/>
+      <w:r>
+        <w:rPr>
+          <w:rFonts w:cstheme="minorHAnsi"/>
+        </w:rPr>
+        <w:t>)</w:t>
+      </w:r>
+      <w:r>
+        <w:rPr>
+          <w:rFonts w:cstheme="minorHAnsi"/>
+        </w:rPr>
+        <w:br/>
         <w:t xml:space="preserve">Wait a few seconds and reboot </w:t>
       </w:r>
       <w:proofErr w:type="spellStart"/>
@@ -3544,7 +4026,15 @@
           <w:rFonts w:cstheme="minorHAnsi"/>
           <w:b/>
         </w:rPr>
-        <w:t>-FTL restart</w:t>
+        <w:t xml:space="preserve">-FTL </w:t>
+      </w:r>
+      <w:proofErr w:type="gramStart"/>
+      <w:r>
+        <w:rPr>
+          <w:rFonts w:cstheme="minorHAnsi"/>
+          <w:b/>
+        </w:rPr>
+        <w:t>restart</w:t>
       </w:r>
       <w:r>
         <w:rPr>
@@ -3552,6 +4042,7 @@
         </w:rPr>
         <w:t xml:space="preserve"> )</w:t>
       </w:r>
+      <w:proofErr w:type="gramEnd"/>
       <w:r>
         <w:rPr>
           <w:rFonts w:cstheme="minorHAnsi"/>
@@ -3564,476 +4055,6 @@
         </w:rPr>
         <w:br/>
         <w:t>Then test ping the edited domain name from a VM to check all is well.</w:t>
-      </w:r>
-      <w:r>
-        <w:rPr>
-          <w:rFonts w:cstheme="minorHAnsi"/>
-        </w:rPr>
-        <w:br/>
-      </w:r>
-    </w:p>
-    <w:p>
-      <w:pPr>
-        <w:pStyle w:val="ListParagraph"/>
-        <w:numPr>
-          <w:ilvl w:val="0"/>
-          <w:numId w:val="3"/>
-        </w:numPr>
-        <w:rPr>
-          <w:rFonts w:ascii="Courier New" w:hAnsi="Courier New" w:cs="Courier New"/>
-          <w:b/>
-        </w:rPr>
-      </w:pPr>
-      <w:r>
-        <w:rPr>
-          <w:rFonts w:cstheme="minorHAnsi"/>
-        </w:rPr>
-        <w:lastRenderedPageBreak/>
-        <w:t>For host ‘</w:t>
-      </w:r>
-      <w:r>
-        <w:rPr>
-          <w:rFonts w:cstheme="minorHAnsi"/>
-          <w:b/>
-        </w:rPr>
-        <w:t>prox3</w:t>
-      </w:r>
-      <w:r>
-        <w:rPr>
-          <w:rFonts w:cstheme="minorHAnsi"/>
-        </w:rPr>
-        <w:t xml:space="preserve">’, in </w:t>
-      </w:r>
-      <w:proofErr w:type="spellStart"/>
-      <w:r>
-        <w:rPr>
-          <w:rFonts w:cstheme="minorHAnsi"/>
-        </w:rPr>
-        <w:t>pihole</w:t>
-      </w:r>
-      <w:proofErr w:type="spellEnd"/>
-      <w:r>
-        <w:rPr>
-          <w:rFonts w:cstheme="minorHAnsi"/>
-        </w:rPr>
-        <w:t xml:space="preserve"> the current contents of </w:t>
-      </w:r>
-      <w:proofErr w:type="spellStart"/>
-      <w:r>
-        <w:rPr>
-          <w:rFonts w:cstheme="minorHAnsi"/>
-          <w:b/>
-        </w:rPr>
-        <w:t>custom.list</w:t>
-      </w:r>
-      <w:proofErr w:type="spellEnd"/>
-      <w:r>
-        <w:rPr>
-          <w:rFonts w:cstheme="minorHAnsi"/>
-        </w:rPr>
-        <w:t xml:space="preserve"> is:</w:t>
-      </w:r>
-      <w:r>
-        <w:rPr>
-          <w:rFonts w:cstheme="minorHAnsi"/>
-        </w:rPr>
-        <w:br/>
-      </w:r>
-      <w:r>
-        <w:rPr>
-          <w:rFonts w:cstheme="minorHAnsi"/>
-        </w:rPr>
-        <w:br/>
-      </w:r>
-      <w:r>
-        <w:rPr>
-          <w:rFonts w:ascii="Courier New" w:hAnsi="Courier New" w:cs="Courier New"/>
-          <w:b/>
-        </w:rPr>
-        <w:t>192.168.124.164 management-1.p3</w:t>
-      </w:r>
-    </w:p>
-    <w:p>
-      <w:pPr>
-        <w:pStyle w:val="ListParagraph"/>
-        <w:rPr>
-          <w:rFonts w:ascii="Courier New" w:hAnsi="Courier New" w:cs="Courier New"/>
-          <w:b/>
-        </w:rPr>
-      </w:pPr>
-      <w:r>
-        <w:rPr>
-          <w:rFonts w:ascii="Courier New" w:hAnsi="Courier New" w:cs="Courier New"/>
-          <w:b/>
-        </w:rPr>
-        <w:t>192.168.124.164 pki.p3</w:t>
-      </w:r>
-    </w:p>
-    <w:p>
-      <w:pPr>
-        <w:pStyle w:val="ListParagraph"/>
-        <w:rPr>
-          <w:rFonts w:ascii="Courier New" w:hAnsi="Courier New" w:cs="Courier New"/>
-          <w:b/>
-        </w:rPr>
-      </w:pPr>
-      <w:r>
-        <w:rPr>
-          <w:rFonts w:ascii="Courier New" w:hAnsi="Courier New" w:cs="Courier New"/>
-          <w:b/>
-        </w:rPr>
-        <w:t>192.168.124.165 concourseworker-1.p3</w:t>
-      </w:r>
-    </w:p>
-    <w:p>
-      <w:pPr>
-        <w:pStyle w:val="ListParagraph"/>
-        <w:rPr>
-          <w:rFonts w:ascii="Courier New" w:hAnsi="Courier New" w:cs="Courier New"/>
-          <w:b/>
-        </w:rPr>
-      </w:pPr>
-      <w:r>
-        <w:rPr>
-          <w:rFonts w:ascii="Courier New" w:hAnsi="Courier New" w:cs="Courier New"/>
-          <w:b/>
-        </w:rPr>
-        <w:t>192.168.124.166 concourse-web.p3</w:t>
-      </w:r>
-    </w:p>
-    <w:p>
-      <w:pPr>
-        <w:pStyle w:val="ListParagraph"/>
-        <w:rPr>
-          <w:rFonts w:ascii="Courier New" w:hAnsi="Courier New" w:cs="Courier New"/>
-          <w:b/>
-        </w:rPr>
-      </w:pPr>
-      <w:r>
-        <w:rPr>
-          <w:rFonts w:ascii="Courier New" w:hAnsi="Courier New" w:cs="Courier New"/>
-          <w:b/>
-        </w:rPr>
-        <w:t>192.168.124.167 bastion-1.p3</w:t>
-      </w:r>
-    </w:p>
-    <w:p>
-      <w:pPr>
-        <w:pStyle w:val="ListParagraph"/>
-        <w:rPr>
-          <w:rFonts w:ascii="Courier New" w:hAnsi="Courier New" w:cs="Courier New"/>
-          <w:b/>
-        </w:rPr>
-      </w:pPr>
-      <w:r>
-        <w:rPr>
-          <w:rFonts w:ascii="Courier New" w:hAnsi="Courier New" w:cs="Courier New"/>
-          <w:b/>
-        </w:rPr>
-        <w:t>192.168.124.168 web-1.p3</w:t>
-      </w:r>
-    </w:p>
-    <w:p>
-      <w:pPr>
-        <w:pStyle w:val="ListParagraph"/>
-        <w:rPr>
-          <w:rFonts w:ascii="Courier New" w:hAnsi="Courier New" w:cs="Courier New"/>
-          <w:b/>
-        </w:rPr>
-      </w:pPr>
-      <w:r>
-        <w:rPr>
-          <w:rFonts w:ascii="Courier New" w:hAnsi="Courier New" w:cs="Courier New"/>
-          <w:b/>
-        </w:rPr>
-        <w:t>192.168.124.169 webasg-1.p3</w:t>
-      </w:r>
-    </w:p>
-    <w:p>
-      <w:pPr>
-        <w:pStyle w:val="ListParagraph"/>
-        <w:rPr>
-          <w:rFonts w:ascii="Courier New" w:hAnsi="Courier New" w:cs="Courier New"/>
-          <w:b/>
-        </w:rPr>
-      </w:pPr>
-      <w:r>
-        <w:rPr>
-          <w:rFonts w:ascii="Courier New" w:hAnsi="Courier New" w:cs="Courier New"/>
-          <w:b/>
-        </w:rPr>
-        <w:t>192.168.124.170 consul-1.p3</w:t>
-      </w:r>
-    </w:p>
-    <w:p>
-      <w:pPr>
-        <w:pStyle w:val="ListParagraph"/>
-        <w:rPr>
-          <w:rFonts w:ascii="Courier New" w:hAnsi="Courier New" w:cs="Courier New"/>
-          <w:b/>
-        </w:rPr>
-      </w:pPr>
-      <w:r>
-        <w:rPr>
-          <w:rFonts w:ascii="Courier New" w:hAnsi="Courier New" w:cs="Courier New"/>
-          <w:b/>
-        </w:rPr>
-        <w:t>192.168.124.170 nomad-1.p3</w:t>
-      </w:r>
-    </w:p>
-    <w:p>
-      <w:pPr>
-        <w:pStyle w:val="ListParagraph"/>
-        <w:rPr>
-          <w:rFonts w:ascii="Courier New" w:hAnsi="Courier New" w:cs="Courier New"/>
-          <w:b/>
-        </w:rPr>
-      </w:pPr>
-      <w:r>
-        <w:rPr>
-          <w:rFonts w:ascii="Courier New" w:hAnsi="Courier New" w:cs="Courier New"/>
-          <w:b/>
-        </w:rPr>
-        <w:t>192.168.124.171 consul-2.p3</w:t>
-      </w:r>
-    </w:p>
-    <w:p>
-      <w:pPr>
-        <w:pStyle w:val="ListParagraph"/>
-        <w:rPr>
-          <w:rFonts w:ascii="Courier New" w:hAnsi="Courier New" w:cs="Courier New"/>
-          <w:b/>
-        </w:rPr>
-      </w:pPr>
-      <w:r>
-        <w:rPr>
-          <w:rFonts w:ascii="Courier New" w:hAnsi="Courier New" w:cs="Courier New"/>
-          <w:b/>
-        </w:rPr>
-        <w:t>192.168.124.171 nomad-2.p3</w:t>
-      </w:r>
-    </w:p>
-    <w:p>
-      <w:pPr>
-        <w:pStyle w:val="ListParagraph"/>
-        <w:rPr>
-          <w:rFonts w:ascii="Courier New" w:hAnsi="Courier New" w:cs="Courier New"/>
-          <w:b/>
-        </w:rPr>
-      </w:pPr>
-      <w:r>
-        <w:rPr>
-          <w:rFonts w:ascii="Courier New" w:hAnsi="Courier New" w:cs="Courier New"/>
-          <w:b/>
-        </w:rPr>
-        <w:t>192.168.124.172 consul-3.p3</w:t>
-      </w:r>
-    </w:p>
-    <w:p>
-      <w:pPr>
-        <w:pStyle w:val="ListParagraph"/>
-        <w:rPr>
-          <w:rFonts w:ascii="Courier New" w:hAnsi="Courier New" w:cs="Courier New"/>
-          <w:b/>
-        </w:rPr>
-      </w:pPr>
-      <w:r>
-        <w:rPr>
-          <w:rFonts w:ascii="Courier New" w:hAnsi="Courier New" w:cs="Courier New"/>
-          <w:b/>
-        </w:rPr>
-        <w:t>192.168.124.172 nomad-3.p3</w:t>
-      </w:r>
-    </w:p>
-    <w:p>
-      <w:pPr>
-        <w:pStyle w:val="ListParagraph"/>
-        <w:rPr>
-          <w:rFonts w:ascii="Courier New" w:hAnsi="Courier New" w:cs="Courier New"/>
-          <w:b/>
-        </w:rPr>
-      </w:pPr>
-      <w:r>
-        <w:rPr>
-          <w:rFonts w:ascii="Courier New" w:hAnsi="Courier New" w:cs="Courier New"/>
-          <w:b/>
-        </w:rPr>
-        <w:t>192.168.124.173 vault-1.p3</w:t>
-      </w:r>
-    </w:p>
-    <w:p>
-      <w:pPr>
-        <w:pStyle w:val="ListParagraph"/>
-        <w:rPr>
-          <w:rFonts w:ascii="Courier New" w:hAnsi="Courier New" w:cs="Courier New"/>
-          <w:b/>
-        </w:rPr>
-      </w:pPr>
-      <w:r>
-        <w:rPr>
-          <w:rFonts w:ascii="Courier New" w:hAnsi="Courier New" w:cs="Courier New"/>
-          <w:b/>
-        </w:rPr>
-        <w:t>192.168.124.174 vault-2.p3</w:t>
-      </w:r>
-    </w:p>
-    <w:p>
-      <w:pPr>
-        <w:pStyle w:val="ListParagraph"/>
-        <w:rPr>
-          <w:rFonts w:ascii="Courier New" w:hAnsi="Courier New" w:cs="Courier New"/>
-          <w:b/>
-        </w:rPr>
-      </w:pPr>
-      <w:r>
-        <w:rPr>
-          <w:rFonts w:ascii="Courier New" w:hAnsi="Courier New" w:cs="Courier New"/>
-          <w:b/>
-        </w:rPr>
-        <w:t>192.168.124.175 vault-3.p3</w:t>
-      </w:r>
-    </w:p>
-    <w:p>
-      <w:pPr>
-        <w:pStyle w:val="ListParagraph"/>
-        <w:rPr>
-          <w:rFonts w:ascii="Courier New" w:hAnsi="Courier New" w:cs="Courier New"/>
-          <w:b/>
-        </w:rPr>
-      </w:pPr>
-      <w:r>
-        <w:rPr>
-          <w:rFonts w:ascii="Courier New" w:hAnsi="Courier New" w:cs="Courier New"/>
-          <w:b/>
-        </w:rPr>
-        <w:t>192.168.124.176 concourse-psql.p3</w:t>
-      </w:r>
-    </w:p>
-    <w:p>
-      <w:pPr>
-        <w:pStyle w:val="ListParagraph"/>
-        <w:rPr>
-          <w:rFonts w:ascii="Courier New" w:hAnsi="Courier New" w:cs="Courier New"/>
-          <w:b/>
-        </w:rPr>
-      </w:pPr>
-      <w:r>
-        <w:rPr>
-          <w:rFonts w:ascii="Courier New" w:hAnsi="Courier New" w:cs="Courier New"/>
-          <w:b/>
-        </w:rPr>
-        <w:t>192.168.124.177 gitea-1.p3</w:t>
-      </w:r>
-    </w:p>
-    <w:p>
-      <w:pPr>
-        <w:pStyle w:val="ListParagraph"/>
-        <w:rPr>
-          <w:rFonts w:ascii="Courier New" w:hAnsi="Courier New" w:cs="Courier New"/>
-          <w:b/>
-        </w:rPr>
-      </w:pPr>
-      <w:r>
-        <w:rPr>
-          <w:rFonts w:ascii="Courier New" w:hAnsi="Courier New" w:cs="Courier New"/>
-          <w:b/>
-        </w:rPr>
-        <w:t>192.168.124.178 logstash-1.p3</w:t>
-      </w:r>
-    </w:p>
-    <w:p>
-      <w:pPr>
-        <w:pStyle w:val="ListParagraph"/>
-        <w:rPr>
-          <w:rFonts w:ascii="Courier New" w:hAnsi="Courier New" w:cs="Courier New"/>
-          <w:b/>
-        </w:rPr>
-      </w:pPr>
-      <w:r>
-        <w:rPr>
-          <w:rFonts w:ascii="Courier New" w:hAnsi="Courier New" w:cs="Courier New"/>
-          <w:b/>
-        </w:rPr>
-        <w:t>192.168.124.179 elastic-1.p3</w:t>
-      </w:r>
-    </w:p>
-    <w:p>
-      <w:pPr>
-        <w:pStyle w:val="ListParagraph"/>
-        <w:rPr>
-          <w:rFonts w:ascii="Courier New" w:hAnsi="Courier New" w:cs="Courier New"/>
-          <w:b/>
-        </w:rPr>
-      </w:pPr>
-      <w:r>
-        <w:rPr>
-          <w:rFonts w:ascii="Courier New" w:hAnsi="Courier New" w:cs="Courier New"/>
-          <w:b/>
-        </w:rPr>
-        <w:t>192.168.124.180 kibana-1.p3</w:t>
-      </w:r>
-    </w:p>
-    <w:p>
-      <w:pPr>
-        <w:pStyle w:val="ListParagraph"/>
-        <w:rPr>
-          <w:rFonts w:ascii="Courier New" w:hAnsi="Courier New" w:cs="Courier New"/>
-          <w:b/>
-        </w:rPr>
-      </w:pPr>
-      <w:r>
-        <w:rPr>
-          <w:rFonts w:ascii="Courier New" w:hAnsi="Courier New" w:cs="Courier New"/>
-          <w:b/>
-        </w:rPr>
-        <w:t>192.168.124.181 prometheus-1.p3</w:t>
-      </w:r>
-    </w:p>
-    <w:p>
-      <w:pPr>
-        <w:pStyle w:val="ListParagraph"/>
-        <w:rPr>
-          <w:rFonts w:ascii="Courier New" w:hAnsi="Courier New" w:cs="Courier New"/>
-          <w:b/>
-        </w:rPr>
-      </w:pPr>
-      <w:r>
-        <w:rPr>
-          <w:rFonts w:ascii="Courier New" w:hAnsi="Courier New" w:cs="Courier New"/>
-          <w:b/>
-        </w:rPr>
-        <w:t>192.168.124.182 grafana-psql.p3</w:t>
-      </w:r>
-    </w:p>
-    <w:p>
-      <w:pPr>
-        <w:pStyle w:val="ListParagraph"/>
-        <w:rPr>
-          <w:rFonts w:ascii="Courier New" w:hAnsi="Courier New" w:cs="Courier New"/>
-          <w:b/>
-        </w:rPr>
-      </w:pPr>
-      <w:r>
-        <w:rPr>
-          <w:rFonts w:ascii="Courier New" w:hAnsi="Courier New" w:cs="Courier New"/>
-          <w:b/>
-        </w:rPr>
-        <w:t>192.168.124.183 webasg-2.p3</w:t>
-      </w:r>
-    </w:p>
-    <w:p>
-      <w:pPr>
-        <w:pStyle w:val="ListParagraph"/>
-        <w:rPr>
-          <w:rFonts w:cstheme="minorHAnsi"/>
-        </w:rPr>
-      </w:pPr>
-      <w:r>
-        <w:rPr>
-          <w:rFonts w:ascii="Courier New" w:hAnsi="Courier New" w:cs="Courier New"/>
-          <w:b/>
-        </w:rPr>
-        <w:t>192.168.124.184 webasg-3.p3</w:t>
       </w:r>
       <w:r>
         <w:rPr>
@@ -4263,7 +4284,6 @@
         <w:rPr>
           <w:rFonts w:cstheme="minorHAnsi"/>
         </w:rPr>
-        <w:lastRenderedPageBreak/>
         <w:t xml:space="preserve">Once all VM’s are updated, remove any old hostnames from </w:t>
       </w:r>
       <w:r>
@@ -4450,7 +4470,55 @@
         <w:rPr>
           <w:rFonts w:cstheme="minorHAnsi"/>
         </w:rPr>
-        <w:t xml:space="preserve">, in Options adjust their start order such that pihole-3 is order 1 with up 15, run3 is order 2 with up 30 and others have their order bumped by one … and adjust any other </w:t>
+        <w:t xml:space="preserve">, in Options adjust their start order such that pihole-3 is order 1 with </w:t>
+      </w:r>
+      <w:r>
+        <w:rPr>
+          <w:rFonts w:cstheme="minorHAnsi"/>
+        </w:rPr>
+        <w:t>‘</w:t>
+      </w:r>
+      <w:r>
+        <w:rPr>
+          <w:rFonts w:cstheme="minorHAnsi"/>
+        </w:rPr>
+        <w:t>up 15</w:t>
+      </w:r>
+      <w:r>
+        <w:rPr>
+          <w:rFonts w:cstheme="minorHAnsi"/>
+        </w:rPr>
+        <w:t>’</w:t>
+      </w:r>
+      <w:r>
+        <w:rPr>
+          <w:rFonts w:cstheme="minorHAnsi"/>
+        </w:rPr>
+        <w:t xml:space="preserve">, run3 is order 2 with </w:t>
+      </w:r>
+      <w:r>
+        <w:rPr>
+          <w:rFonts w:cstheme="minorHAnsi"/>
+        </w:rPr>
+        <w:t>‘</w:t>
+      </w:r>
+      <w:r>
+        <w:rPr>
+          <w:rFonts w:cstheme="minorHAnsi"/>
+        </w:rPr>
+        <w:t>up 30</w:t>
+      </w:r>
+      <w:r>
+        <w:rPr>
+          <w:rFonts w:cstheme="minorHAnsi"/>
+        </w:rPr>
+        <w:t>’</w:t>
+      </w:r>
+      <w:r>
+        <w:rPr>
+          <w:rFonts w:cstheme="minorHAnsi"/>
+        </w:rPr>
+        <w:t xml:space="preserve"> and others have their order bumped by one … and adjust any other </w:t>
       </w:r>
       <w:proofErr w:type="spellStart"/>
       <w:r>
@@ -4488,6 +4556,7 @@
         <w:rPr>
           <w:rFonts w:cstheme="minorHAnsi"/>
         </w:rPr>
+        <w:lastRenderedPageBreak/>
         <w:t>Adjust run3 host to use Pi-hole as a secondary DNS and if ok, clean up its hosts</w:t>
       </w:r>
       <w:r>
@@ -4957,9 +5026,65 @@
           <w:rFonts w:cstheme="minorHAnsi"/>
         </w:rPr>
         <w:br/>
+      </w:r>
+    </w:p>
+    <w:p>
+      <w:pPr>
+        <w:pStyle w:val="ListParagraph"/>
+        <w:numPr>
+          <w:ilvl w:val="0"/>
+          <w:numId w:val="3"/>
+        </w:numPr>
+        <w:rPr>
+          <w:rFonts w:cstheme="minorHAnsi"/>
+        </w:rPr>
+      </w:pPr>
+      <w:r>
+        <w:rPr>
+          <w:rFonts w:cstheme="minorHAnsi"/>
+        </w:rPr>
+        <w:t xml:space="preserve">Unfortunately resolving still </w:t>
+      </w:r>
+      <w:r>
+        <w:rPr>
+          <w:rFonts w:cstheme="minorHAnsi"/>
+        </w:rPr>
+        <w:t>did not</w:t>
       </w:r>
       <w:bookmarkStart w:id="0" w:name="_GoBack"/>
       <w:bookmarkEnd w:id="0"/>
+      <w:r>
+        <w:rPr>
+          <w:rFonts w:cstheme="minorHAnsi"/>
+        </w:rPr>
+        <w:t xml:space="preserve"> play ball</w:t>
+      </w:r>
+      <w:r>
+        <w:rPr>
+          <w:rFonts w:cstheme="minorHAnsi"/>
+        </w:rPr>
+        <w:t xml:space="preserve"> on the VM’s other that run3 and I had to update my </w:t>
+      </w:r>
+      <w:proofErr w:type="spellStart"/>
+      <w:r>
+        <w:rPr>
+          <w:rFonts w:cstheme="minorHAnsi"/>
+        </w:rPr>
+        <w:t>ansible</w:t>
+      </w:r>
+      <w:proofErr w:type="spellEnd"/>
+      <w:r>
+        <w:rPr>
+          <w:rFonts w:cstheme="minorHAnsi"/>
+        </w:rPr>
+        <w:t xml:space="preserve"> role/resolver to achieve the steps in step 13 above.</w:t>
+      </w:r>
+      <w:r>
+        <w:rPr>
+          <w:rFonts w:cstheme="minorHAnsi"/>
+        </w:rPr>
+        <w:br/>
+      </w:r>
     </w:p>
     <w:p>
       <w:pPr>

</xml_diff>